<commit_message>
Them quyen xoa hoa don cho quan li, va quyen xoa don dat hang cho nhan vien quay tinh tien
</commit_message>
<xml_diff>
--- a/1 Document/Official software requirement.docx
+++ b/1 Document/Official software requirement.docx
@@ -194,19 +194,11 @@
           <w:b/>
         </w:rPr>
       </w:pPr>
-    </w:p>
-    <w:p>
-      <w:pPr>
-        <w:spacing w:before="240"/>
-        <w:jc w:val="center"/>
+      <w:r>
         <w:rPr>
           <w:b/>
         </w:rPr>
-      </w:pPr>
-      <w:r>
-        <w:rPr>
-          <w:b/>
-        </w:rPr>
+        <w:lastRenderedPageBreak/>
         <w:t>PH</w:t>
       </w:r>
       <w:r>
@@ -2077,11 +2069,7 @@
         <w:t>đó</w:t>
       </w:r>
       <w:r>
-        <w:t xml:space="preserve"> </w:t>
-      </w:r>
-      <w:r>
-        <w:lastRenderedPageBreak/>
-        <w:t xml:space="preserve">khi </w:t>
+        <w:t xml:space="preserve"> khi </w:t>
       </w:r>
       <w:r>
         <w:t>đã</w:t>
@@ -2237,6 +2225,7 @@
         </w:numPr>
       </w:pPr>
       <w:r>
+        <w:lastRenderedPageBreak/>
         <w:t>Kh</w:t>
       </w:r>
       <w:r>
@@ -4415,6 +4404,9 @@
       <w:r>
         <w:t>àng</w:t>
       </w:r>
+      <w:r>
+        <w:t xml:space="preserve"> (chức năng thống kê chỉ được truy cập bởi quản lí của nhà hàng)</w:t>
+      </w:r>
     </w:p>
     <w:p>
       <w:pPr>
@@ -4559,6 +4551,24 @@
     </w:p>
     <w:p>
       <w:pPr>
+        <w:pStyle w:val="ListParagraph"/>
+        <w:numPr>
+          <w:ilvl w:val="0"/>
+          <w:numId w:val="4"/>
+        </w:numPr>
+      </w:pPr>
+      <w:r>
+        <w:t xml:space="preserve">Nhân viên </w:t>
+      </w:r>
+      <w:r>
+        <w:t xml:space="preserve">quầy tính tiền </w:t>
+      </w:r>
+      <w:r>
+        <w:t>có thể xóa đơn đặt hàng, còn chỉ có quản lí có thể xóa hóa đơn</w:t>
+      </w:r>
+    </w:p>
+    <w:p>
+      <w:pPr>
         <w:rPr>
           <w:b/>
           <w:u w:val="single"/>
@@ -4622,7 +4632,7 @@
       <w:headerReference w:type="default" r:id="rId9"/>
       <w:footerReference w:type="default" r:id="rId10"/>
       <w:pgSz w:w="12240" w:h="15840"/>
-      <w:pgMar w:top="1440" w:right="1440" w:bottom="1440" w:left="1440" w:header="720" w:footer="720" w:gutter="0"/>
+      <w:pgMar w:top="1440" w:right="1440" w:bottom="1260" w:left="1440" w:header="720" w:footer="720" w:gutter="0"/>
       <w:cols w:space="720"/>
       <w:titlePg/>
       <w:docGrid w:linePitch="360"/>
@@ -4816,7 +4826,7 @@
                       <w:noProof/>
                       <w:color w:val="FFFFFF" w:themeColor="background1"/>
                     </w:rPr>
-                    <w:t>2</w:t>
+                    <w:t>3</w:t>
                   </w:r>
                 </w:fldSimple>
               </w:p>
@@ -4834,9 +4844,6 @@
         </w:rPr>
         <w:alias w:val="Author"/>
         <w:id w:val="1523103"/>
-        <w:placeholder>
-          <w:docPart w:val="087B9A47C4DB4B2E9319801A4C3B652C"/>
-        </w:placeholder>
         <w:dataBinding w:prefixMappings="xmlns:ns0='http://purl.org/dc/elements/1.1/' xmlns:ns1='http://schemas.openxmlformats.org/package/2006/metadata/core-properties' " w:xpath="/ns1:coreProperties[1]/ns0:creator[1]" w:storeItemID="{6C3C8BC8-F283-45AE-878A-BAB7291924A1}"/>
         <w:text/>
       </w:sdtPr>
@@ -6160,67 +6167,6 @@
         </w:p>
       </w:docPartBody>
     </w:docPart>
-    <w:docPart>
-      <w:docPartPr>
-        <w:name w:val="B43519DD3B1F4DE5847ED5FF6D2F8286"/>
-        <w:category>
-          <w:name w:val="General"/>
-          <w:gallery w:val="placeholder"/>
-        </w:category>
-        <w:types>
-          <w:type w:val="bbPlcHdr"/>
-        </w:types>
-        <w:behaviors>
-          <w:behavior w:val="content"/>
-        </w:behaviors>
-        <w:guid w:val="{66B9A4C9-FC1E-4BE0-A889-12FD05E4893C}"/>
-      </w:docPartPr>
-      <w:docPartBody>
-        <w:p>
-          <w:pPr>
-            <w:pStyle w:val="B43519DD3B1F4DE5847ED5FF6D2F8286"/>
-          </w:pPr>
-          <w:r>
-            <w:rPr>
-              <w:sz w:val="28"/>
-              <w:szCs w:val="28"/>
-            </w:rPr>
-            <w:t>[Type the author name]</w:t>
-          </w:r>
-        </w:p>
-      </w:docPartBody>
-    </w:docPart>
-    <w:docPart>
-      <w:docPartPr>
-        <w:name w:val="087B9A47C4DB4B2E9319801A4C3B652C"/>
-        <w:category>
-          <w:name w:val="General"/>
-          <w:gallery w:val="placeholder"/>
-        </w:category>
-        <w:types>
-          <w:type w:val="bbPlcHdr"/>
-        </w:types>
-        <w:behaviors>
-          <w:behavior w:val="content"/>
-        </w:behaviors>
-        <w:guid w:val="{8E1C0854-8E8F-43BE-8B33-A1AF8F273197}"/>
-      </w:docPartPr>
-      <w:docPartBody>
-        <w:p>
-          <w:pPr>
-            <w:pStyle w:val="087B9A47C4DB4B2E9319801A4C3B652C"/>
-          </w:pPr>
-          <w:r>
-            <w:rPr>
-              <w:rFonts w:asciiTheme="majorHAnsi" w:eastAsiaTheme="majorEastAsia" w:hAnsiTheme="majorHAnsi" w:cstheme="majorBidi"/>
-              <w:sz w:val="40"/>
-              <w:szCs w:val="40"/>
-            </w:rPr>
-            <w:t>[Type the document title]</w:t>
-          </w:r>
-        </w:p>
-      </w:docPartBody>
-    </w:docPart>
   </w:docParts>
 </w:glossaryDocument>
 </file>
@@ -6266,8 +6212,9 @@
     <w:panose1 w:val="020B0604030504040204"/>
     <w:charset w:val="00"/>
     <w:family w:val="swiss"/>
+    <w:notTrueType/>
     <w:pitch w:val="variable"/>
-    <w:sig w:usb0="E1002EFF" w:usb1="C000605B" w:usb2="00000029" w:usb3="00000000" w:csb0="000101FF" w:csb1="00000000"/>
+    <w:sig w:usb0="00000003" w:usb1="00000000" w:usb2="00000000" w:usb3="00000000" w:csb0="00000001" w:csb1="00000000"/>
   </w:font>
   <w:font w:name="Cambria">
     <w:panose1 w:val="02040503050406030204"/>
@@ -6289,7 +6236,9 @@
   </w:compat>
   <w:rsids>
     <w:rsidRoot w:val="00E72361"/>
+    <w:rsid w:val="00347583"/>
     <w:rsid w:val="003B18C4"/>
+    <w:rsid w:val="00DF0010"/>
     <w:rsid w:val="00E72361"/>
     <w:rsid w:val="00F83B24"/>
   </w:rsids>

</xml_diff>

<commit_message>
Update mo ta yeu cau bai toan Editor: JML
</commit_message>
<xml_diff>
--- a/1 Document/Official software requirement.docx
+++ b/1 Document/Official software requirement.docx
@@ -132,9 +132,6 @@
                 </w:rPr>
                 <w:alias w:val="Author"/>
                 <w:id w:val="13553158"/>
-                <w:placeholder>
-                  <w:docPart w:val="B43519DD3B1F4DE5847ED5FF6D2F8286"/>
-                </w:placeholder>
                 <w:dataBinding w:prefixMappings="xmlns:ns0='http://schemas.openxmlformats.org/package/2006/metadata/core-properties' xmlns:ns1='http://purl.org/dc/elements/1.1/'" w:xpath="/ns0:coreProperties[1]/ns1:creator[1]" w:storeItemID="{6C3C8BC8-F283-45AE-878A-BAB7291924A1}"/>
                 <w:text/>
               </w:sdtPr>
@@ -1228,7 +1225,21 @@
           <w:i/>
           <w:u w:val="single"/>
         </w:rPr>
-        <w:t>Thức ăn:</w:t>
+        <w:t>Thức ăn</w:t>
+      </w:r>
+      <w:r>
+        <w:rPr>
+          <w:i/>
+          <w:u w:val="single"/>
+        </w:rPr>
+        <w:t>(bao gồm nhiều nhóm món ăn)</w:t>
+      </w:r>
+      <w:r>
+        <w:rPr>
+          <w:i/>
+          <w:u w:val="single"/>
+        </w:rPr>
+        <w:t>:</w:t>
       </w:r>
     </w:p>
     <w:p>
@@ -1260,6 +1271,9 @@
       <w:r>
         <w:t xml:space="preserve"> rán</w:t>
       </w:r>
+      <w:r>
+        <w:t>, hamburger</w:t>
+      </w:r>
     </w:p>
     <w:p>
       <w:pPr>
@@ -4417,136 +4431,7 @@
         </w:numPr>
       </w:pPr>
       <w:r>
-        <w:t>C</w:t>
-      </w:r>
-      <w:r>
-        <w:t>ó</w:t>
-      </w:r>
-      <w:r>
-        <w:t xml:space="preserve"> th</w:t>
-      </w:r>
-      <w:r>
-        <w:t>ể</w:t>
-      </w:r>
-      <w:r>
-        <w:t xml:space="preserve"> nh</w:t>
-      </w:r>
-      <w:r>
-        <w:t>ận</w:t>
-      </w:r>
-      <w:r>
-        <w:t xml:space="preserve"> đ</w:t>
-      </w:r>
-      <w:r>
-        <w:t>ặt</w:t>
-      </w:r>
-      <w:r>
-        <w:t xml:space="preserve"> h</w:t>
-      </w:r>
-      <w:r>
-        <w:t>àng</w:t>
-      </w:r>
-      <w:r>
-        <w:t xml:space="preserve"> qua </w:t>
-      </w:r>
-      <w:r>
-        <w:t>đ</w:t>
-      </w:r>
-      <w:r>
-        <w:t>i</w:t>
-      </w:r>
-      <w:r>
-        <w:t>ện</w:t>
-      </w:r>
-      <w:r>
-        <w:t xml:space="preserve"> tho</w:t>
-      </w:r>
-      <w:r>
-        <w:t>ại</w:t>
-      </w:r>
-      <w:r>
-        <w:t>, ngh</w:t>
-      </w:r>
-      <w:r>
-        <w:t>ĩa</w:t>
-      </w:r>
-      <w:r>
-        <w:t xml:space="preserve"> l</w:t>
-      </w:r>
-      <w:r>
-        <w:t>à</w:t>
-      </w:r>
-      <w:r>
-        <w:t xml:space="preserve"> ngay t</w:t>
-      </w:r>
-      <w:r>
-        <w:t>ại</w:t>
-      </w:r>
-      <w:r>
-        <w:t xml:space="preserve"> qu</w:t>
-      </w:r>
-      <w:r>
-        <w:t>ầy</w:t>
-      </w:r>
-      <w:r>
-        <w:t xml:space="preserve"> t</w:t>
-      </w:r>
-      <w:r>
-        <w:t>ính</w:t>
-      </w:r>
-      <w:r>
-        <w:t xml:space="preserve"> ti</w:t>
-      </w:r>
-      <w:r>
-        <w:t>ền</w:t>
-      </w:r>
-      <w:r>
-        <w:t xml:space="preserve"> c</w:t>
-      </w:r>
-      <w:r>
-        <w:t>ũng</w:t>
-      </w:r>
-      <w:r>
-        <w:t xml:space="preserve"> c</w:t>
-      </w:r>
-      <w:r>
-        <w:t>ó</w:t>
-      </w:r>
-      <w:r>
-        <w:t xml:space="preserve"> th</w:t>
-      </w:r>
-      <w:r>
-        <w:t>ể</w:t>
-      </w:r>
-      <w:r>
-        <w:t xml:space="preserve"> đ</w:t>
-      </w:r>
-      <w:r>
-        <w:t>ặt</w:t>
-      </w:r>
-      <w:r>
-        <w:t xml:space="preserve"> h</w:t>
-      </w:r>
-      <w:r>
-        <w:t>àng</w:t>
-      </w:r>
-      <w:r>
-        <w:t xml:space="preserve"> </w:t>
-      </w:r>
-      <w:r>
-        <w:t>ở</w:t>
-      </w:r>
-      <w:r>
-        <w:t xml:space="preserve"> nh</w:t>
-      </w:r>
-      <w:r>
-        <w:t>à</w:t>
-      </w:r>
-      <w:r>
-        <w:t xml:space="preserve"> b</w:t>
-      </w:r>
-      <w:r>
-        <w:t>ếp</w:t>
+        <w:t>Quản lí của nhà hàng có thể quản lí thông tin về món ăn,  thêm, xóa, sửa một món ăn và thêm, xóa, sửa nhóm món ăn</w:t>
       </w:r>
     </w:p>
     <w:p>
@@ -4558,6 +4443,147 @@
         </w:numPr>
       </w:pPr>
       <w:r>
+        <w:t>C</w:t>
+      </w:r>
+      <w:r>
+        <w:t>ó</w:t>
+      </w:r>
+      <w:r>
+        <w:t xml:space="preserve"> th</w:t>
+      </w:r>
+      <w:r>
+        <w:t>ể</w:t>
+      </w:r>
+      <w:r>
+        <w:t xml:space="preserve"> nh</w:t>
+      </w:r>
+      <w:r>
+        <w:t>ận</w:t>
+      </w:r>
+      <w:r>
+        <w:t xml:space="preserve"> đ</w:t>
+      </w:r>
+      <w:r>
+        <w:t>ặt</w:t>
+      </w:r>
+      <w:r>
+        <w:t xml:space="preserve"> h</w:t>
+      </w:r>
+      <w:r>
+        <w:t>àng</w:t>
+      </w:r>
+      <w:r>
+        <w:t xml:space="preserve"> qua </w:t>
+      </w:r>
+      <w:r>
+        <w:t>đ</w:t>
+      </w:r>
+      <w:r>
+        <w:t>i</w:t>
+      </w:r>
+      <w:r>
+        <w:t>ện</w:t>
+      </w:r>
+      <w:r>
+        <w:t xml:space="preserve"> tho</w:t>
+      </w:r>
+      <w:r>
+        <w:t>ại</w:t>
+      </w:r>
+      <w:r>
+        <w:t>, ngh</w:t>
+      </w:r>
+      <w:r>
+        <w:t>ĩa</w:t>
+      </w:r>
+      <w:r>
+        <w:t xml:space="preserve"> l</w:t>
+      </w:r>
+      <w:r>
+        <w:t>à</w:t>
+      </w:r>
+      <w:r>
+        <w:t xml:space="preserve"> ngay t</w:t>
+      </w:r>
+      <w:r>
+        <w:t>ại</w:t>
+      </w:r>
+      <w:r>
+        <w:t xml:space="preserve"> qu</w:t>
+      </w:r>
+      <w:r>
+        <w:t>ầy</w:t>
+      </w:r>
+      <w:r>
+        <w:t xml:space="preserve"> t</w:t>
+      </w:r>
+      <w:r>
+        <w:t>ính</w:t>
+      </w:r>
+      <w:r>
+        <w:t xml:space="preserve"> ti</w:t>
+      </w:r>
+      <w:r>
+        <w:t>ền</w:t>
+      </w:r>
+      <w:r>
+        <w:t xml:space="preserve"> c</w:t>
+      </w:r>
+      <w:r>
+        <w:t>ũng</w:t>
+      </w:r>
+      <w:r>
+        <w:t xml:space="preserve"> c</w:t>
+      </w:r>
+      <w:r>
+        <w:t>ó</w:t>
+      </w:r>
+      <w:r>
+        <w:t xml:space="preserve"> th</w:t>
+      </w:r>
+      <w:r>
+        <w:t>ể</w:t>
+      </w:r>
+      <w:r>
+        <w:t xml:space="preserve"> đ</w:t>
+      </w:r>
+      <w:r>
+        <w:t>ặt</w:t>
+      </w:r>
+      <w:r>
+        <w:t xml:space="preserve"> h</w:t>
+      </w:r>
+      <w:r>
+        <w:t>àng</w:t>
+      </w:r>
+      <w:r>
+        <w:t xml:space="preserve"> </w:t>
+      </w:r>
+      <w:r>
+        <w:t>ở</w:t>
+      </w:r>
+      <w:r>
+        <w:t xml:space="preserve"> nh</w:t>
+      </w:r>
+      <w:r>
+        <w:t>à</w:t>
+      </w:r>
+      <w:r>
+        <w:t xml:space="preserve"> b</w:t>
+      </w:r>
+      <w:r>
+        <w:t>ếp</w:t>
+      </w:r>
+    </w:p>
+    <w:p>
+      <w:pPr>
+        <w:pStyle w:val="ListParagraph"/>
+        <w:numPr>
+          <w:ilvl w:val="0"/>
+          <w:numId w:val="4"/>
+        </w:numPr>
+      </w:pPr>
+      <w:r>
         <w:t xml:space="preserve">Nhân viên </w:t>
       </w:r>
       <w:r>
@@ -4566,6 +4592,18 @@
       <w:r>
         <w:t>có thể xóa đơn đặt hàng, còn chỉ có quản lí có thể xóa hóa đơn</w:t>
       </w:r>
+    </w:p>
+    <w:p>
+      <w:pPr>
+        <w:pStyle w:val="ListParagraph"/>
+        <w:ind w:left="1080"/>
+      </w:pPr>
+    </w:p>
+    <w:p>
+      <w:pPr>
+        <w:pStyle w:val="ListParagraph"/>
+        <w:ind w:left="1080"/>
+      </w:pPr>
     </w:p>
     <w:p>
       <w:pPr>
@@ -4579,6 +4617,7 @@
           <w:b/>
           <w:u w:val="single"/>
         </w:rPr>
+        <w:lastRenderedPageBreak/>
         <w:t>Thông tin nhóm:</w:t>
       </w:r>
     </w:p>
@@ -6137,36 +6176,6 @@
         </w:p>
       </w:docPartBody>
     </w:docPart>
-    <w:docPart>
-      <w:docPartPr>
-        <w:name w:val="F52985D1B1BD428FB389E166E7979055"/>
-        <w:category>
-          <w:name w:val="General"/>
-          <w:gallery w:val="placeholder"/>
-        </w:category>
-        <w:types>
-          <w:type w:val="bbPlcHdr"/>
-        </w:types>
-        <w:behaviors>
-          <w:behavior w:val="content"/>
-        </w:behaviors>
-        <w:guid w:val="{17B20CD7-F60F-48CE-A5F0-BE8D9321ABC4}"/>
-      </w:docPartPr>
-      <w:docPartBody>
-        <w:p>
-          <w:pPr>
-            <w:pStyle w:val="F52985D1B1BD428FB389E166E7979055"/>
-          </w:pPr>
-          <w:r>
-            <w:rPr>
-              <w:sz w:val="40"/>
-              <w:szCs w:val="40"/>
-            </w:rPr>
-            <w:t>[Type the document subtitle]</w:t>
-          </w:r>
-        </w:p>
-      </w:docPartBody>
-    </w:docPart>
   </w:docParts>
 </w:glossaryDocument>
 </file>
@@ -6241,6 +6250,7 @@
     <w:rsid w:val="00DF0010"/>
     <w:rsid w:val="00E72361"/>
     <w:rsid w:val="00F83B24"/>
+    <w:rsid w:val="00FB23C2"/>
   </w:rsids>
   <m:mathPr>
     <m:mathFont m:val="Cambria Math"/>
@@ -6893,7 +6903,7 @@
 </file>
 
 <file path=customXml/itemProps2.xml><?xml version="1.0" encoding="utf-8"?>
-<ds:datastoreItem xmlns:ds="http://schemas.openxmlformats.org/officeDocument/2006/customXml" ds:itemID="{C277A94B-ECF7-4674-818D-28A2639BEE1C}">
+<ds:datastoreItem xmlns:ds="http://schemas.openxmlformats.org/officeDocument/2006/customXml" ds:itemID="{364DAD0E-5914-42AA-B681-475B1A736787}">
   <ds:schemaRefs>
     <ds:schemaRef ds:uri="http://schemas.openxmlformats.org/officeDocument/2006/bibliography"/>
   </ds:schemaRefs>

</xml_diff>

<commit_message>
Rebuild structure of folder: + add Diagram folder in Official_release + Update requirement file + Complete Official_ThietKeDuLieu + Complete official_class_diagram.mdl + complete official_entity_class_diagram_v1 (EN).vsd and official_entity_class_diagram_v1 (VI).vsd
</commit_message>
<xml_diff>
--- a/1 Document/Official software requirement.docx
+++ b/1 Document/Official software requirement.docx
@@ -1,6 +1,6 @@
 
 <file path=word/document.xml><?xml version="1.0" encoding="utf-8"?>
-<w:document xmlns:ve="http://schemas.openxmlformats.org/markup-compatibility/2006" xmlns:o="urn:schemas-microsoft-com:office:office" xmlns:r="http://schemas.openxmlformats.org/officeDocument/2006/relationships" xmlns:m="http://schemas.openxmlformats.org/officeDocument/2006/math" xmlns:v="urn:schemas-microsoft-com:vml" xmlns:wp="http://schemas.openxmlformats.org/drawingml/2006/wordprocessingDrawing" xmlns:w10="urn:schemas-microsoft-com:office:word" xmlns:w="http://schemas.openxmlformats.org/wordprocessingml/2006/main" xmlns:wne="http://schemas.microsoft.com/office/word/2006/wordml">
+<w:document xmlns:wpc="http://schemas.microsoft.com/office/word/2010/wordprocessingCanvas" xmlns:mc="http://schemas.openxmlformats.org/markup-compatibility/2006" xmlns:o="urn:schemas-microsoft-com:office:office" xmlns:r="http://schemas.openxmlformats.org/officeDocument/2006/relationships" xmlns:m="http://schemas.openxmlformats.org/officeDocument/2006/math" xmlns:v="urn:schemas-microsoft-com:vml" xmlns:wp14="http://schemas.microsoft.com/office/word/2010/wordprocessingDrawing" xmlns:wp="http://schemas.openxmlformats.org/drawingml/2006/wordprocessingDrawing" xmlns:w10="urn:schemas-microsoft-com:office:word" xmlns:w="http://schemas.openxmlformats.org/wordprocessingml/2006/main" xmlns:w14="http://schemas.microsoft.com/office/word/2010/wordml" xmlns:wpg="http://schemas.microsoft.com/office/word/2010/wordprocessingGroup" xmlns:wpi="http://schemas.microsoft.com/office/word/2010/wordprocessingInk" xmlns:wne="http://schemas.microsoft.com/office/word/2006/wordml" xmlns:wps="http://schemas.microsoft.com/office/word/2010/wordprocessingShape" mc:Ignorable="w14 wp14">
   <w:body>
     <w:sdt>
       <w:sdtPr>
@@ -35,7 +35,7 @@
               <w:bottom w:w="360" w:type="dxa"/>
               <w:right w:w="115" w:type="dxa"/>
             </w:tblCellMar>
-            <w:tblLook w:val="04A0"/>
+            <w:tblLook w:val="04A0" w:firstRow="1" w:lastRow="0" w:firstColumn="1" w:lastColumn="0" w:noHBand="0" w:noVBand="1"/>
           </w:tblPr>
           <w:tblGrid>
             <w:gridCol w:w="4254"/>
@@ -56,6 +56,7 @@
                 <w:dataBinding w:prefixMappings="xmlns:ns0='http://schemas.openxmlformats.org/package/2006/metadata/core-properties' xmlns:ns1='http://purl.org/dc/elements/1.1/'" w:xpath="/ns0:coreProperties[1]/ns1:title[1]" w:storeItemID="{6C3C8BC8-F283-45AE-878A-BAB7291924A1}"/>
                 <w:text/>
               </w:sdtPr>
+              <w:sdtEndPr/>
               <w:sdtContent>
                 <w:tc>
                   <w:tcPr>
@@ -92,12 +93,10 @@
                 </w:rPr>
                 <w:alias w:val="Subtitle"/>
                 <w:id w:val="13553153"/>
-                <w:placeholder>
-                  <w:docPart w:val="F52985D1B1BD428FB389E166E7979055"/>
-                </w:placeholder>
                 <w:dataBinding w:prefixMappings="xmlns:ns0='http://schemas.openxmlformats.org/package/2006/metadata/core-properties' xmlns:ns1='http://purl.org/dc/elements/1.1/'" w:xpath="/ns0:coreProperties[1]/ns1:subject[1]" w:storeItemID="{6C3C8BC8-F283-45AE-878A-BAB7291924A1}"/>
                 <w:text/>
               </w:sdtPr>
+              <w:sdtEndPr/>
               <w:sdtContent>
                 <w:tc>
                   <w:tcPr>
@@ -135,6 +134,7 @@
                 <w:dataBinding w:prefixMappings="xmlns:ns0='http://schemas.openxmlformats.org/package/2006/metadata/core-properties' xmlns:ns1='http://purl.org/dc/elements/1.1/'" w:xpath="/ns0:coreProperties[1]/ns1:creator[1]" w:storeItemID="{6C3C8BC8-F283-45AE-878A-BAB7291924A1}"/>
                 <w:text/>
               </w:sdtPr>
+              <w:sdtEndPr/>
               <w:sdtContent>
                 <w:tc>
                   <w:tcPr>
@@ -363,6 +363,7 @@
       </w:r>
     </w:p>
     <w:p>
+      <w:proofErr w:type="gramStart"/>
       <w:r>
         <w:rPr>
           <w:b/>
@@ -375,7 +376,15 @@
           <w:b/>
           <w:u w:val="single"/>
         </w:rPr>
-        <w:t>Khái quát phần mềm</w:t>
+        <w:t>Khái</w:t>
+      </w:r>
+      <w:proofErr w:type="gramEnd"/>
+      <w:r>
+        <w:rPr>
+          <w:b/>
+          <w:u w:val="single"/>
+        </w:rPr>
+        <w:t xml:space="preserve"> quát phần mềm</w:t>
       </w:r>
       <w:r>
         <w:t>:  l</w:t>
@@ -1005,6 +1014,16 @@
       </w:r>
     </w:p>
     <w:p>
+      <w:r>
+        <w:t xml:space="preserve">Phần mềm hỗ trợ 2 ngôn ngữ: TiếngViệt và Tiếng Anh (chủ yếu </w:t>
+      </w:r>
+      <w:r>
+        <w:t>tiếng anh được hỗ trợ ở bàn khách hàng và khi in hóa đơn)</w:t>
+      </w:r>
+      <w:bookmarkStart w:id="0" w:name="_GoBack"/>
+      <w:bookmarkEnd w:id="0"/>
+    </w:p>
+    <w:p>
       <w:pPr>
         <w:rPr>
           <w:b/>
@@ -1196,11 +1215,16 @@
       <w:r>
         <w:t xml:space="preserve"> </w:t>
       </w:r>
+      <w:proofErr w:type="gramStart"/>
       <w:r>
         <w:t>ă</w:t>
       </w:r>
       <w:r>
-        <w:t>n t</w:t>
+        <w:t>n</w:t>
+      </w:r>
+      <w:proofErr w:type="gramEnd"/>
+      <w:r>
+        <w:t xml:space="preserve"> t</w:t>
       </w:r>
       <w:r>
         <w:t>ùy</w:t>
@@ -1225,14 +1249,30 @@
           <w:i/>
           <w:u w:val="single"/>
         </w:rPr>
-        <w:t>Thức ăn</w:t>
-      </w:r>
+        <w:t xml:space="preserve">Thức </w:t>
+      </w:r>
+      <w:proofErr w:type="gramStart"/>
       <w:r>
         <w:rPr>
           <w:i/>
           <w:u w:val="single"/>
         </w:rPr>
-        <w:t>(bao gồm nhiều nhóm món ăn)</w:t>
+        <w:t>ăn</w:t>
+      </w:r>
+      <w:r>
+        <w:rPr>
+          <w:i/>
+          <w:u w:val="single"/>
+        </w:rPr>
+        <w:t>(</w:t>
+      </w:r>
+      <w:proofErr w:type="gramEnd"/>
+      <w:r>
+        <w:rPr>
+          <w:i/>
+          <w:u w:val="single"/>
+        </w:rPr>
+        <w:t>bao gồm nhiều nhóm món ăn)</w:t>
       </w:r>
       <w:r>
         <w:rPr>
@@ -1879,6 +1919,7 @@
         </w:numPr>
       </w:pPr>
       <w:r>
+        <w:lastRenderedPageBreak/>
         <w:t>Khi kh</w:t>
       </w:r>
       <w:r>
@@ -1911,11 +1952,16 @@
       <w:r>
         <w:t xml:space="preserve"> </w:t>
       </w:r>
+      <w:proofErr w:type="gramStart"/>
       <w:r>
         <w:t>ă</w:t>
       </w:r>
       <w:r>
-        <w:t>n th</w:t>
+        <w:t>n</w:t>
+      </w:r>
+      <w:proofErr w:type="gramEnd"/>
+      <w:r>
+        <w:t xml:space="preserve"> th</w:t>
       </w:r>
       <w:r>
         <w:t>ì</w:t>
@@ -2061,11 +2107,16 @@
       <w:r>
         <w:t xml:space="preserve"> </w:t>
       </w:r>
+      <w:proofErr w:type="gramStart"/>
       <w:r>
         <w:t>ă</w:t>
       </w:r>
       <w:r>
-        <w:t xml:space="preserve">n </w:t>
+        <w:t>n</w:t>
+      </w:r>
+      <w:proofErr w:type="gramEnd"/>
+      <w:r>
+        <w:t xml:space="preserve"> </w:t>
       </w:r>
       <w:r>
         <w:t>đ</w:t>
@@ -2239,7 +2290,6 @@
         </w:numPr>
       </w:pPr>
       <w:r>
-        <w:lastRenderedPageBreak/>
         <w:t>Kh</w:t>
       </w:r>
       <w:r>
@@ -4584,6 +4634,7 @@
         </w:numPr>
       </w:pPr>
       <w:r>
+        <w:lastRenderedPageBreak/>
         <w:t xml:space="preserve">Nhân viên </w:t>
       </w:r>
       <w:r>
@@ -4617,7 +4668,6 @@
           <w:b/>
           <w:u w:val="single"/>
         </w:rPr>
-        <w:lastRenderedPageBreak/>
         <w:t>Thông tin nhóm:</w:t>
       </w:r>
     </w:p>
@@ -4668,8 +4718,8 @@
       </w:r>
     </w:p>
     <w:sectPr>
-      <w:headerReference w:type="default" r:id="rId9"/>
-      <w:footerReference w:type="default" r:id="rId10"/>
+      <w:headerReference w:type="default" r:id="rId10"/>
+      <w:footerReference w:type="default" r:id="rId11"/>
       <w:pgSz w:w="12240" w:h="15840"/>
       <w:pgMar w:top="1440" w:right="1440" w:bottom="1260" w:left="1440" w:header="720" w:footer="720" w:gutter="0"/>
       <w:cols w:space="720"/>
@@ -4681,8 +4731,8 @@
 </file>
 
 <file path=word/endnotes.xml><?xml version="1.0" encoding="utf-8"?>
-<w:endnotes xmlns:ve="http://schemas.openxmlformats.org/markup-compatibility/2006" xmlns:o="urn:schemas-microsoft-com:office:office" xmlns:r="http://schemas.openxmlformats.org/officeDocument/2006/relationships" xmlns:m="http://schemas.openxmlformats.org/officeDocument/2006/math" xmlns:v="urn:schemas-microsoft-com:vml" xmlns:wp="http://schemas.openxmlformats.org/drawingml/2006/wordprocessingDrawing" xmlns:w10="urn:schemas-microsoft-com:office:word" xmlns:w="http://schemas.openxmlformats.org/wordprocessingml/2006/main" xmlns:wne="http://schemas.microsoft.com/office/word/2006/wordml">
-  <w:endnote w:type="separator" w:id="0">
+<w:endnotes xmlns:wpc="http://schemas.microsoft.com/office/word/2010/wordprocessingCanvas" xmlns:mc="http://schemas.openxmlformats.org/markup-compatibility/2006" xmlns:o="urn:schemas-microsoft-com:office:office" xmlns:r="http://schemas.openxmlformats.org/officeDocument/2006/relationships" xmlns:m="http://schemas.openxmlformats.org/officeDocument/2006/math" xmlns:v="urn:schemas-microsoft-com:vml" xmlns:wp14="http://schemas.microsoft.com/office/word/2010/wordprocessingDrawing" xmlns:wp="http://schemas.openxmlformats.org/drawingml/2006/wordprocessingDrawing" xmlns:w10="urn:schemas-microsoft-com:office:word" xmlns:w="http://schemas.openxmlformats.org/wordprocessingml/2006/main" xmlns:w14="http://schemas.microsoft.com/office/word/2010/wordml" xmlns:wpg="http://schemas.microsoft.com/office/word/2010/wordprocessingGroup" xmlns:wpi="http://schemas.microsoft.com/office/word/2010/wordprocessingInk" xmlns:wne="http://schemas.microsoft.com/office/word/2006/wordml" xmlns:wps="http://schemas.microsoft.com/office/word/2010/wordprocessingShape" mc:Ignorable="w14 wp14">
+  <w:endnote w:type="separator" w:id="-1">
     <w:p>
       <w:pPr>
         <w:spacing w:after="0" w:line="240" w:lineRule="auto"/>
@@ -4692,7 +4742,7 @@
       </w:r>
     </w:p>
   </w:endnote>
-  <w:endnote w:type="continuationSeparator" w:id="1">
+  <w:endnote w:type="continuationSeparator" w:id="0">
     <w:p>
       <w:pPr>
         <w:spacing w:after="0" w:line="240" w:lineRule="auto"/>
@@ -4706,7 +4756,7 @@
 </file>
 
 <file path=word/footer1.xml><?xml version="1.0" encoding="utf-8"?>
-<w:ftr xmlns:ve="http://schemas.openxmlformats.org/markup-compatibility/2006" xmlns:o="urn:schemas-microsoft-com:office:office" xmlns:r="http://schemas.openxmlformats.org/officeDocument/2006/relationships" xmlns:m="http://schemas.openxmlformats.org/officeDocument/2006/math" xmlns:v="urn:schemas-microsoft-com:vml" xmlns:wp="http://schemas.openxmlformats.org/drawingml/2006/wordprocessingDrawing" xmlns:w10="urn:schemas-microsoft-com:office:word" xmlns:w="http://schemas.openxmlformats.org/wordprocessingml/2006/main" xmlns:wne="http://schemas.microsoft.com/office/word/2006/wordml">
+<w:ftr xmlns:wpc="http://schemas.microsoft.com/office/word/2010/wordprocessingCanvas" xmlns:mc="http://schemas.openxmlformats.org/markup-compatibility/2006" xmlns:o="urn:schemas-microsoft-com:office:office" xmlns:r="http://schemas.openxmlformats.org/officeDocument/2006/relationships" xmlns:m="http://schemas.openxmlformats.org/officeDocument/2006/math" xmlns:v="urn:schemas-microsoft-com:vml" xmlns:wp14="http://schemas.microsoft.com/office/word/2010/wordprocessingDrawing" xmlns:wp="http://schemas.openxmlformats.org/drawingml/2006/wordprocessingDrawing" xmlns:w10="urn:schemas-microsoft-com:office:word" xmlns:w="http://schemas.openxmlformats.org/wordprocessingml/2006/main" xmlns:w14="http://schemas.microsoft.com/office/word/2010/wordml" xmlns:wpg="http://schemas.microsoft.com/office/word/2010/wordprocessingGroup" xmlns:wpi="http://schemas.microsoft.com/office/word/2010/wordprocessingInk" xmlns:wne="http://schemas.microsoft.com/office/word/2006/wordml" xmlns:wps="http://schemas.microsoft.com/office/word/2010/wordprocessingShape" mc:Ignorable="w14 wp14">
   <w:p>
     <w:pPr>
       <w:pStyle w:val="Footer"/>
@@ -4717,8 +4767,8 @@
         <w:lang w:eastAsia="zh-TW"/>
       </w:rPr>
       <w:pict>
-        <v:rect id="_x0000_s3079" style="position:absolute;margin-left:0;margin-top:0;width:40.25pt;height:485.95pt;z-index:251664384;mso-height-percent:750;mso-position-horizontal:center;mso-position-horizontal-relative:right-margin-area;mso-position-vertical:bottom;mso-position-vertical-relative:margin;mso-height-percent:750;mso-height-relative:margin;v-text-anchor:middle" o:allowincell="f" filled="f" stroked="f">
-          <v:textbox style="layout-flow:vertical;mso-layout-flow-alt:bottom-to-top;mso-next-textbox:#_x0000_s3079;mso-fit-shape-to-text:t">
+        <v:rect id="_x0000_s2055" style="position:absolute;margin-left:0;margin-top:0;width:40.25pt;height:485.95pt;z-index:251664384;mso-height-percent:750;mso-position-horizontal:center;mso-position-horizontal-relative:right-margin-area;mso-position-vertical:bottom;mso-position-vertical-relative:margin;mso-height-percent:750;mso-height-relative:margin;v-text-anchor:middle" o:allowincell="f" filled="f" stroked="f">
+          <v:textbox style="layout-flow:vertical;mso-layout-flow-alt:bottom-to-top;mso-next-textbox:#_x0000_s2055;mso-fit-shape-to-text:t">
             <w:txbxContent>
               <w:sdt>
                 <w:sdtPr>
@@ -4737,6 +4787,7 @@
                     <w:calendar w:val="gregorian"/>
                   </w:date>
                 </w:sdtPr>
+                <w:sdtEndPr/>
                 <w:sdtContent>
                   <w:p>
                     <w:pPr>
@@ -4769,7 +4820,7 @@
         <w:lang w:eastAsia="zh-TW"/>
       </w:rPr>
       <w:pict>
-        <v:group id="_x0000_s3075" style="position:absolute;margin-left:0;margin-top:0;width:35.65pt;height:23.85pt;rotation:90;z-index:251663360;mso-position-horizontal:center;mso-position-horizontal-relative:right-margin-area;mso-position-vertical:center;mso-position-vertical-relative:bottom-margin-area" coordorigin="10217,9410" coordsize="1566,590" o:allowincell="f">
+        <v:group id="_x0000_s2051" style="position:absolute;margin-left:0;margin-top:0;width:35.65pt;height:23.85pt;rotation:90;z-index:251663360;mso-position-horizontal:center;mso-position-horizontal-relative:right-margin-area;mso-position-vertical:center;mso-position-vertical-relative:bottom-margin-area" coordorigin="10217,9410" coordsize="1566,590" o:allowincell="f">
           <v:shapetype id="_x0000_t55" coordsize="21600,21600" o:spt="55" adj="16200" path="m@0,l,0@1,10800,,21600@0,21600,21600,10800xe">
             <v:stroke joinstyle="miter"/>
             <v:formulas>
@@ -4782,13 +4833,13 @@
               <v:h position="#0,topLeft" xrange="0,21600"/>
             </v:handles>
           </v:shapetype>
-          <v:shape id="_x0000_s3076" type="#_x0000_t55" style="position:absolute;left:11101;top:9410;width:682;height:590" adj="7304" fillcolor="#4f81bd [3204]" stroked="f" strokecolor="white [3212]">
+          <v:shape id="_x0000_s2052" type="#_x0000_t55" style="position:absolute;left:11101;top:9410;width:682;height:590" adj="7304" fillcolor="#4f81bd [3204]" stroked="f" strokecolor="white [3212]">
             <v:fill color2="#243f60 [1604]" angle="-135" focus="100%" type="gradient"/>
           </v:shape>
-          <v:shape id="_x0000_s3077" type="#_x0000_t55" style="position:absolute;left:10659;top:9410;width:682;height:590" adj="7304" fillcolor="#4f81bd [3204]" stroked="f" strokecolor="white [3212]">
+          <v:shape id="_x0000_s2053" type="#_x0000_t55" style="position:absolute;left:10659;top:9410;width:682;height:590" adj="7304" fillcolor="#4f81bd [3204]" stroked="f" strokecolor="white [3212]">
             <v:fill color2="#243f60 [1604]" angle="-135" focus="100%" type="gradient"/>
           </v:shape>
-          <v:shape id="_x0000_s3078" type="#_x0000_t55" style="position:absolute;left:10217;top:9410;width:682;height:590" adj="7304" fillcolor="#4f81bd [3204]" stroked="f" strokecolor="white [3212]">
+          <v:shape id="_x0000_s2054" type="#_x0000_t55" style="position:absolute;left:10217;top:9410;width:682;height:590" adj="7304" fillcolor="#4f81bd [3204]" stroked="f" strokecolor="white [3212]">
             <v:fill color2="#243f60 [1604]" angle="-135" focus="100%" type="gradient"/>
           </v:shape>
           <w10:wrap anchorx="page" anchory="page"/>
@@ -4800,8 +4851,8 @@
 </file>
 
 <file path=word/footnotes.xml><?xml version="1.0" encoding="utf-8"?>
-<w:footnotes xmlns:ve="http://schemas.openxmlformats.org/markup-compatibility/2006" xmlns:o="urn:schemas-microsoft-com:office:office" xmlns:r="http://schemas.openxmlformats.org/officeDocument/2006/relationships" xmlns:m="http://schemas.openxmlformats.org/officeDocument/2006/math" xmlns:v="urn:schemas-microsoft-com:vml" xmlns:wp="http://schemas.openxmlformats.org/drawingml/2006/wordprocessingDrawing" xmlns:w10="urn:schemas-microsoft-com:office:word" xmlns:w="http://schemas.openxmlformats.org/wordprocessingml/2006/main" xmlns:wne="http://schemas.microsoft.com/office/word/2006/wordml">
-  <w:footnote w:type="separator" w:id="0">
+<w:footnotes xmlns:wpc="http://schemas.microsoft.com/office/word/2010/wordprocessingCanvas" xmlns:mc="http://schemas.openxmlformats.org/markup-compatibility/2006" xmlns:o="urn:schemas-microsoft-com:office:office" xmlns:r="http://schemas.openxmlformats.org/officeDocument/2006/relationships" xmlns:m="http://schemas.openxmlformats.org/officeDocument/2006/math" xmlns:v="urn:schemas-microsoft-com:vml" xmlns:wp14="http://schemas.microsoft.com/office/word/2010/wordprocessingDrawing" xmlns:wp="http://schemas.openxmlformats.org/drawingml/2006/wordprocessingDrawing" xmlns:w10="urn:schemas-microsoft-com:office:word" xmlns:w="http://schemas.openxmlformats.org/wordprocessingml/2006/main" xmlns:w14="http://schemas.microsoft.com/office/word/2010/wordml" xmlns:wpg="http://schemas.microsoft.com/office/word/2010/wordprocessingGroup" xmlns:wpi="http://schemas.microsoft.com/office/word/2010/wordprocessingInk" xmlns:wne="http://schemas.microsoft.com/office/word/2006/wordml" xmlns:wps="http://schemas.microsoft.com/office/word/2010/wordprocessingShape" mc:Ignorable="w14 wp14">
+  <w:footnote w:type="separator" w:id="-1">
     <w:p>
       <w:pPr>
         <w:spacing w:after="0" w:line="240" w:lineRule="auto"/>
@@ -4811,7 +4862,7 @@
       </w:r>
     </w:p>
   </w:footnote>
-  <w:footnote w:type="continuationSeparator" w:id="1">
+  <w:footnote w:type="continuationSeparator" w:id="0">
     <w:p>
       <w:pPr>
         <w:spacing w:after="0" w:line="240" w:lineRule="auto"/>
@@ -4825,7 +4876,7 @@
 </file>
 
 <file path=word/header1.xml><?xml version="1.0" encoding="utf-8"?>
-<w:hdr xmlns:ve="http://schemas.openxmlformats.org/markup-compatibility/2006" xmlns:o="urn:schemas-microsoft-com:office:office" xmlns:r="http://schemas.openxmlformats.org/officeDocument/2006/relationships" xmlns:m="http://schemas.openxmlformats.org/officeDocument/2006/math" xmlns:v="urn:schemas-microsoft-com:vml" xmlns:wp="http://schemas.openxmlformats.org/drawingml/2006/wordprocessingDrawing" xmlns:w10="urn:schemas-microsoft-com:office:word" xmlns:w="http://schemas.openxmlformats.org/wordprocessingml/2006/main" xmlns:wne="http://schemas.microsoft.com/office/word/2006/wordml">
+<w:hdr xmlns:wpc="http://schemas.microsoft.com/office/word/2010/wordprocessingCanvas" xmlns:mc="http://schemas.openxmlformats.org/markup-compatibility/2006" xmlns:o="urn:schemas-microsoft-com:office:office" xmlns:r="http://schemas.openxmlformats.org/officeDocument/2006/relationships" xmlns:m="http://schemas.openxmlformats.org/officeDocument/2006/math" xmlns:v="urn:schemas-microsoft-com:vml" xmlns:wp14="http://schemas.microsoft.com/office/word/2010/wordprocessingDrawing" xmlns:wp="http://schemas.openxmlformats.org/drawingml/2006/wordprocessingDrawing" xmlns:w10="urn:schemas-microsoft-com:office:word" xmlns:w="http://schemas.openxmlformats.org/wordprocessingml/2006/main" xmlns:w14="http://schemas.microsoft.com/office/word/2010/wordml" xmlns:wpg="http://schemas.microsoft.com/office/word/2010/wordprocessingGroup" xmlns:wpi="http://schemas.microsoft.com/office/word/2010/wordprocessingInk" xmlns:wne="http://schemas.microsoft.com/office/word/2006/wordml" xmlns:wps="http://schemas.microsoft.com/office/word/2010/wordprocessingShape" mc:Ignorable="w14 wp14">
   <w:p>
     <w:pPr>
       <w:pStyle w:val="Header"/>
@@ -4848,8 +4899,8 @@
           <v:stroke joinstyle="miter"/>
           <v:path gradientshapeok="t" o:connecttype="rect"/>
         </v:shapetype>
-        <v:shape id="_x0000_s3087" type="#_x0000_t202" style="position:absolute;margin-left:-6.75pt;margin-top:36.05pt;width:1in;height:13.8pt;z-index:251666432;mso-width-percent:1000;mso-position-horizontal-relative:page;mso-position-vertical-relative:top-margin-area;mso-width-percent:1000;mso-width-relative:left-margin-area;v-text-anchor:middle" o:allowincell="f" fillcolor="#4f81bd [3204]" stroked="f">
-          <v:textbox style="mso-next-textbox:#_x0000_s3087;mso-fit-shape-to-text:t" inset=",0,,0">
+        <v:shape id="_x0000_s2063" type="#_x0000_t202" style="position:absolute;margin-left:-6.75pt;margin-top:36.05pt;width:1in;height:13.8pt;z-index:251666432;mso-width-percent:1000;mso-position-horizontal-relative:page;mso-position-vertical-relative:top-margin-area;mso-width-percent:1000;mso-width-relative:left-margin-area;v-text-anchor:middle" o:allowincell="f" fillcolor="#4f81bd [3204]" stroked="f">
+          <v:textbox style="mso-next-textbox:#_x0000_s2063;mso-fit-shape-to-text:t" inset=",0,,0">
             <w:txbxContent>
               <w:p>
                 <w:pPr>
@@ -4859,15 +4910,29 @@
                     <w:color w:val="FFFFFF" w:themeColor="background1"/>
                   </w:rPr>
                 </w:pPr>
-                <w:fldSimple w:instr=" PAGE   \* MERGEFORMAT ">
-                  <w:r>
-                    <w:rPr>
-                      <w:noProof/>
-                      <w:color w:val="FFFFFF" w:themeColor="background1"/>
-                    </w:rPr>
-                    <w:t>3</w:t>
-                  </w:r>
-                </w:fldSimple>
+                <w:r>
+                  <w:fldChar w:fldCharType="begin"/>
+                </w:r>
+                <w:r>
+                  <w:instrText xml:space="preserve"> PAGE   \* MERGEFORMAT </w:instrText>
+                </w:r>
+                <w:r>
+                  <w:fldChar w:fldCharType="separate"/>
+                </w:r>
+                <w:r>
+                  <w:rPr>
+                    <w:noProof/>
+                    <w:color w:val="FFFFFF" w:themeColor="background1"/>
+                  </w:rPr>
+                  <w:t>2</w:t>
+                </w:r>
+                <w:r>
+                  <w:rPr>
+                    <w:noProof/>
+                    <w:color w:val="FFFFFF" w:themeColor="background1"/>
+                  </w:rPr>
+                  <w:fldChar w:fldCharType="end"/>
+                </w:r>
               </w:p>
             </w:txbxContent>
           </v:textbox>
@@ -4886,6 +4951,7 @@
         <w:dataBinding w:prefixMappings="xmlns:ns0='http://purl.org/dc/elements/1.1/' xmlns:ns1='http://schemas.openxmlformats.org/package/2006/metadata/core-properties' " w:xpath="/ns1:coreProperties[1]/ns0:creator[1]" w:storeItemID="{6C3C8BC8-F283-45AE-878A-BAB7291924A1}"/>
         <w:text/>
       </w:sdtPr>
+      <w:sdtEndPr/>
       <w:sdtContent>
         <w:r>
           <w:rPr>
@@ -4901,7 +4967,7 @@
 </file>
 
 <file path=word/numbering.xml><?xml version="1.0" encoding="utf-8"?>
-<w:numbering xmlns:ve="http://schemas.openxmlformats.org/markup-compatibility/2006" xmlns:o="urn:schemas-microsoft-com:office:office" xmlns:r="http://schemas.openxmlformats.org/officeDocument/2006/relationships" xmlns:m="http://schemas.openxmlformats.org/officeDocument/2006/math" xmlns:v="urn:schemas-microsoft-com:vml" xmlns:wp="http://schemas.openxmlformats.org/drawingml/2006/wordprocessingDrawing" xmlns:w10="urn:schemas-microsoft-com:office:word" xmlns:w="http://schemas.openxmlformats.org/wordprocessingml/2006/main" xmlns:wne="http://schemas.microsoft.com/office/word/2006/wordml">
+<w:numbering xmlns:wpc="http://schemas.microsoft.com/office/word/2010/wordprocessingCanvas" xmlns:mc="http://schemas.openxmlformats.org/markup-compatibility/2006" xmlns:o="urn:schemas-microsoft-com:office:office" xmlns:r="http://schemas.openxmlformats.org/officeDocument/2006/relationships" xmlns:m="http://schemas.openxmlformats.org/officeDocument/2006/math" xmlns:v="urn:schemas-microsoft-com:vml" xmlns:wp14="http://schemas.microsoft.com/office/word/2010/wordprocessingDrawing" xmlns:wp="http://schemas.openxmlformats.org/drawingml/2006/wordprocessingDrawing" xmlns:w10="urn:schemas-microsoft-com:office:word" xmlns:w="http://schemas.openxmlformats.org/wordprocessingml/2006/main" xmlns:w14="http://schemas.microsoft.com/office/word/2010/wordml" xmlns:wpg="http://schemas.microsoft.com/office/word/2010/wordprocessingGroup" xmlns:wpi="http://schemas.microsoft.com/office/word/2010/wordprocessingInk" xmlns:wne="http://schemas.microsoft.com/office/word/2006/wordml" xmlns:wps="http://schemas.microsoft.com/office/word/2010/wordprocessingShape" mc:Ignorable="w14 wp14">
   <w:abstractNum w:abstractNumId="0">
     <w:nsid w:val="03E3477D"/>
     <w:multiLevelType w:val="hybridMultilevel"/>
@@ -5812,7 +5878,7 @@
 </file>
 
 <file path=word/styles.xml><?xml version="1.0" encoding="utf-8"?>
-<w:styles xmlns:r="http://schemas.openxmlformats.org/officeDocument/2006/relationships" xmlns:w="http://schemas.openxmlformats.org/wordprocessingml/2006/main">
+<w:styles xmlns:mc="http://schemas.openxmlformats.org/markup-compatibility/2006" xmlns:r="http://schemas.openxmlformats.org/officeDocument/2006/relationships" xmlns:w="http://schemas.openxmlformats.org/wordprocessingml/2006/main" xmlns:w14="http://schemas.microsoft.com/office/word/2010/wordml" mc:Ignorable="w14">
   <w:docDefaults>
     <w:rPrDefault>
       <w:rPr>
@@ -5987,7 +6053,6 @@
     <w:uiPriority w:val="99"/>
     <w:semiHidden/>
     <w:unhideWhenUsed/>
-    <w:qFormat/>
     <w:tblPr>
       <w:tblInd w:w="0" w:type="dxa"/>
       <w:tblCellMar>
@@ -6142,46 +6207,202 @@
 </w:styles>
 </file>
 
+<file path=word/stylesWithEffects.xml><?xml version="1.0" encoding="utf-8"?>
+<w:styles xmlns:wpc="http://schemas.microsoft.com/office/word/2010/wordprocessingCanvas" xmlns:mc="http://schemas.openxmlformats.org/markup-compatibility/2006" xmlns:o="urn:schemas-microsoft-com:office:office" xmlns:r="http://schemas.openxmlformats.org/officeDocument/2006/relationships" xmlns:m="http://schemas.openxmlformats.org/officeDocument/2006/math" xmlns:v="urn:schemas-microsoft-com:vml" xmlns:wp14="http://schemas.microsoft.com/office/word/2010/wordprocessingDrawing" xmlns:wp="http://schemas.openxmlformats.org/drawingml/2006/wordprocessingDrawing" xmlns:w10="urn:schemas-microsoft-com:office:word" xmlns:w="http://schemas.openxmlformats.org/wordprocessingml/2006/main" xmlns:w14="http://schemas.microsoft.com/office/word/2010/wordml" xmlns:wpg="http://schemas.microsoft.com/office/word/2010/wordprocessingGroup" xmlns:wpi="http://schemas.microsoft.com/office/word/2010/wordprocessingInk" xmlns:wne="http://schemas.microsoft.com/office/word/2006/wordml" xmlns:wps="http://schemas.microsoft.com/office/word/2010/wordprocessingShape" mc:Ignorable="w14 wp14">
+  <w:docDefaults>
+    <w:rPrDefault>
+      <w:rPr>
+        <w:rFonts w:asciiTheme="minorHAnsi" w:eastAsiaTheme="minorEastAsia" w:hAnsiTheme="minorHAnsi" w:cstheme="minorBidi"/>
+        <w:sz w:val="22"/>
+        <w:szCs w:val="22"/>
+        <w:lang w:val="en-US" w:eastAsia="en-US" w:bidi="ar-SA"/>
+      </w:rPr>
+    </w:rPrDefault>
+    <w:pPrDefault>
+      <w:pPr>
+        <w:spacing w:after="200" w:line="276" w:lineRule="auto"/>
+      </w:pPr>
+    </w:pPrDefault>
+  </w:docDefaults>
+  <w:latentStyles w:defLockedState="0" w:defUIPriority="99" w:defSemiHidden="1" w:defUnhideWhenUsed="1" w:defQFormat="0" w:count="267">
+    <w:lsdException w:name="Normal" w:semiHidden="0" w:uiPriority="0" w:unhideWhenUsed="0" w:qFormat="1"/>
+    <w:lsdException w:name="heading 1" w:semiHidden="0" w:uiPriority="9" w:unhideWhenUsed="0" w:qFormat="1"/>
+    <w:lsdException w:name="heading 2" w:uiPriority="9" w:qFormat="1"/>
+    <w:lsdException w:name="heading 3" w:uiPriority="9" w:qFormat="1"/>
+    <w:lsdException w:name="heading 4" w:uiPriority="9" w:qFormat="1"/>
+    <w:lsdException w:name="heading 5" w:uiPriority="9" w:qFormat="1"/>
+    <w:lsdException w:name="heading 6" w:uiPriority="9" w:qFormat="1"/>
+    <w:lsdException w:name="heading 7" w:uiPriority="9" w:qFormat="1"/>
+    <w:lsdException w:name="heading 8" w:uiPriority="9" w:qFormat="1"/>
+    <w:lsdException w:name="heading 9" w:uiPriority="9" w:qFormat="1"/>
+    <w:lsdException w:name="toc 1" w:uiPriority="39"/>
+    <w:lsdException w:name="toc 2" w:uiPriority="39"/>
+    <w:lsdException w:name="toc 3" w:uiPriority="39"/>
+    <w:lsdException w:name="toc 4" w:uiPriority="39"/>
+    <w:lsdException w:name="toc 5" w:uiPriority="39"/>
+    <w:lsdException w:name="toc 6" w:uiPriority="39"/>
+    <w:lsdException w:name="toc 7" w:uiPriority="39"/>
+    <w:lsdException w:name="toc 8" w:uiPriority="39"/>
+    <w:lsdException w:name="toc 9" w:uiPriority="39"/>
+    <w:lsdException w:name="caption" w:uiPriority="35" w:qFormat="1"/>
+    <w:lsdException w:name="Title" w:semiHidden="0" w:uiPriority="10" w:unhideWhenUsed="0" w:qFormat="1"/>
+    <w:lsdException w:name="Default Paragraph Font" w:uiPriority="1"/>
+    <w:lsdException w:name="Subtitle" w:semiHidden="0" w:uiPriority="11" w:unhideWhenUsed="0" w:qFormat="1"/>
+    <w:lsdException w:name="Strong" w:semiHidden="0" w:uiPriority="22" w:unhideWhenUsed="0" w:qFormat="1"/>
+    <w:lsdException w:name="Emphasis" w:semiHidden="0" w:uiPriority="20" w:unhideWhenUsed="0" w:qFormat="1"/>
+    <w:lsdException w:name="Table Grid" w:semiHidden="0" w:uiPriority="59" w:unhideWhenUsed="0"/>
+    <w:lsdException w:name="Placeholder Text" w:unhideWhenUsed="0"/>
+    <w:lsdException w:name="No Spacing" w:semiHidden="0" w:uiPriority="1" w:unhideWhenUsed="0" w:qFormat="1"/>
+    <w:lsdException w:name="Light Shading" w:semiHidden="0" w:uiPriority="60" w:unhideWhenUsed="0"/>
+    <w:lsdException w:name="Light List" w:semiHidden="0" w:uiPriority="61" w:unhideWhenUsed="0"/>
+    <w:lsdException w:name="Light Grid" w:semiHidden="0" w:uiPriority="62" w:unhideWhenUsed="0"/>
+    <w:lsdException w:name="Medium Shading 1" w:semiHidden="0" w:uiPriority="63" w:unhideWhenUsed="0"/>
+    <w:lsdException w:name="Medium Shading 2" w:semiHidden="0" w:uiPriority="64" w:unhideWhenUsed="0"/>
+    <w:lsdException w:name="Medium List 1" w:semiHidden="0" w:uiPriority="65" w:unhideWhenUsed="0"/>
+    <w:lsdException w:name="Medium List 2" w:semiHidden="0" w:uiPriority="66" w:unhideWhenUsed="0"/>
+    <w:lsdException w:name="Medium Grid 1" w:semiHidden="0" w:uiPriority="67" w:unhideWhenUsed="0"/>
+    <w:lsdException w:name="Medium Grid 2" w:semiHidden="0" w:uiPriority="68" w:unhideWhenUsed="0"/>
+    <w:lsdException w:name="Medium Grid 3" w:semiHidden="0" w:uiPriority="69" w:unhideWhenUsed="0"/>
+    <w:lsdException w:name="Dark List" w:semiHidden="0" w:uiPriority="70" w:unhideWhenUsed="0"/>
+    <w:lsdException w:name="Colorful Shading" w:semiHidden="0" w:uiPriority="71" w:unhideWhenUsed="0"/>
+    <w:lsdException w:name="Colorful List" w:semiHidden="0" w:uiPriority="72" w:unhideWhenUsed="0"/>
+    <w:lsdException w:name="Colorful Grid" w:semiHidden="0" w:uiPriority="73" w:unhideWhenUsed="0"/>
+    <w:lsdException w:name="Light Shading Accent 1" w:semiHidden="0" w:uiPriority="60" w:unhideWhenUsed="0"/>
+    <w:lsdException w:name="Light List Accent 1" w:semiHidden="0" w:uiPriority="61" w:unhideWhenUsed="0"/>
+    <w:lsdException w:name="Light Grid Accent 1" w:semiHidden="0" w:uiPriority="62" w:unhideWhenUsed="0"/>
+    <w:lsdException w:name="Medium Shading 1 Accent 1" w:semiHidden="0" w:uiPriority="63" w:unhideWhenUsed="0"/>
+    <w:lsdException w:name="Medium Shading 2 Accent 1" w:semiHidden="0" w:uiPriority="64" w:unhideWhenUsed="0"/>
+    <w:lsdException w:name="Medium List 1 Accent 1" w:semiHidden="0" w:uiPriority="65" w:unhideWhenUsed="0"/>
+    <w:lsdException w:name="Revision" w:unhideWhenUsed="0"/>
+    <w:lsdException w:name="List Paragraph" w:semiHidden="0" w:uiPriority="34" w:unhideWhenUsed="0" w:qFormat="1"/>
+    <w:lsdException w:name="Quote" w:semiHidden="0" w:uiPriority="29" w:unhideWhenUsed="0" w:qFormat="1"/>
+    <w:lsdException w:name="Intense Quote" w:semiHidden="0" w:uiPriority="30" w:unhideWhenUsed="0" w:qFormat="1"/>
+    <w:lsdException w:name="Medium List 2 Accent 1" w:semiHidden="0" w:uiPriority="66" w:unhideWhenUsed="0"/>
+    <w:lsdException w:name="Medium Grid 1 Accent 1" w:semiHidden="0" w:uiPriority="67" w:unhideWhenUsed="0"/>
+    <w:lsdException w:name="Medium Grid 2 Accent 1" w:semiHidden="0" w:uiPriority="68" w:unhideWhenUsed="0"/>
+    <w:lsdException w:name="Medium Grid 3 Accent 1" w:semiHidden="0" w:uiPriority="69" w:unhideWhenUsed="0"/>
+    <w:lsdException w:name="Dark List Accent 1" w:semiHidden="0" w:uiPriority="70" w:unhideWhenUsed="0"/>
+    <w:lsdException w:name="Colorful Shading Accent 1" w:semiHidden="0" w:uiPriority="71" w:unhideWhenUsed="0"/>
+    <w:lsdException w:name="Colorful List Accent 1" w:semiHidden="0" w:uiPriority="72" w:unhideWhenUsed="0"/>
+    <w:lsdException w:name="Colorful Grid Accent 1" w:semiHidden="0" w:uiPriority="73" w:unhideWhenUsed="0"/>
+    <w:lsdException w:name="Light Shading Accent 2" w:semiHidden="0" w:uiPriority="60" w:unhideWhenUsed="0"/>
+    <w:lsdException w:name="Light List Accent 2" w:semiHidden="0" w:uiPriority="61" w:unhideWhenUsed="0"/>
+    <w:lsdException w:name="Light Grid Accent 2" w:semiHidden="0" w:uiPriority="62" w:unhideWhenUsed="0"/>
+    <w:lsdException w:name="Medium Shading 1 Accent 2" w:semiHidden="0" w:uiPriority="63" w:unhideWhenUsed="0"/>
+    <w:lsdException w:name="Medium Shading 2 Accent 2" w:semiHidden="0" w:uiPriority="64" w:unhideWhenUsed="0"/>
+    <w:lsdException w:name="Medium List 1 Accent 2" w:semiHidden="0" w:uiPriority="65" w:unhideWhenUsed="0"/>
+    <w:lsdException w:name="Medium List 2 Accent 2" w:semiHidden="0" w:uiPriority="66" w:unhideWhenUsed="0"/>
+    <w:lsdException w:name="Medium Grid 1 Accent 2" w:semiHidden="0" w:uiPriority="67" w:unhideWhenUsed="0"/>
+    <w:lsdException w:name="Medium Grid 2 Accent 2" w:semiHidden="0" w:uiPriority="68" w:unhideWhenUsed="0"/>
+    <w:lsdException w:name="Medium Grid 3 Accent 2" w:semiHidden="0" w:uiPriority="69" w:unhideWhenUsed="0"/>
+    <w:lsdException w:name="Dark List Accent 2" w:semiHidden="0" w:uiPriority="70" w:unhideWhenUsed="0"/>
+    <w:lsdException w:name="Colorful Shading Accent 2" w:semiHidden="0" w:uiPriority="71" w:unhideWhenUsed="0"/>
+    <w:lsdException w:name="Colorful List Accent 2" w:semiHidden="0" w:uiPriority="72" w:unhideWhenUsed="0"/>
+    <w:lsdException w:name="Colorful Grid Accent 2" w:semiHidden="0" w:uiPriority="73" w:unhideWhenUsed="0"/>
+    <w:lsdException w:name="Light Shading Accent 3" w:semiHidden="0" w:uiPriority="60" w:unhideWhenUsed="0"/>
+    <w:lsdException w:name="Light List Accent 3" w:semiHidden="0" w:uiPriority="61" w:unhideWhenUsed="0"/>
+    <w:lsdException w:name="Light Grid Accent 3" w:semiHidden="0" w:uiPriority="62" w:unhideWhenUsed="0"/>
+    <w:lsdException w:name="Medium Shading 1 Accent 3" w:semiHidden="0" w:uiPriority="63" w:unhideWhenUsed="0"/>
+    <w:lsdException w:name="Medium Shading 2 Accent 3" w:semiHidden="0" w:uiPriority="64" w:unhideWhenUsed="0"/>
+    <w:lsdException w:name="Medium List 1 Accent 3" w:semiHidden="0" w:uiPriority="65" w:unhideWhenUsed="0"/>
+    <w:lsdException w:name="Medium List 2 Accent 3" w:semiHidden="0" w:uiPriority="66" w:unhideWhenUsed="0"/>
+    <w:lsdException w:name="Medium Grid 1 Accent 3" w:semiHidden="0" w:uiPriority="67" w:unhideWhenUsed="0"/>
+    <w:lsdException w:name="Medium Grid 2 Accent 3" w:semiHidden="0" w:uiPriority="68" w:unhideWhenUsed="0"/>
+    <w:lsdException w:name="Medium Grid 3 Accent 3" w:semiHidden="0" w:uiPriority="69" w:unhideWhenUsed="0"/>
+    <w:lsdException w:name="Dark List Accent 3" w:semiHidden="0" w:uiPriority="70" w:unhideWhenUsed="0"/>
+    <w:lsdException w:name="Colorful Shading Accent 3" w:semiHidden="0" w:uiPriority="71" w:unhideWhenUsed="0"/>
+    <w:lsdException w:name="Colorful List Accent 3" w:semiHidden="0" w:uiPriority="72" w:unhideWhenUsed="0"/>
+    <w:lsdException w:name="Colorful Grid Accent 3" w:semiHidden="0" w:uiPriority="73" w:unhideWhenUsed="0"/>
+    <w:lsdException w:name="Light Shading Accent 4" w:semiHidden="0" w:uiPriority="60" w:unhideWhenUsed="0"/>
+    <w:lsdException w:name="Light List Accent 4" w:semiHidden="0" w:uiPriority="61" w:unhideWhenUsed="0"/>
+    <w:lsdException w:name="Light Grid Accent 4" w:semiHidden="0" w:uiPriority="62" w:unhideWhenUsed="0"/>
+    <w:lsdException w:name="Medium Shading 1 Accent 4" w:semiHidden="0" w:uiPriority="63" w:unhideWhenUsed="0"/>
+    <w:lsdException w:name="Medium Shading 2 Accent 4" w:semiHidden="0" w:uiPriority="64" w:unhideWhenUsed="0"/>
+    <w:lsdException w:name="Medium List 1 Accent 4" w:semiHidden="0" w:uiPriority="65" w:unhideWhenUsed="0"/>
+    <w:lsdException w:name="Medium List 2 Accent 4" w:semiHidden="0" w:uiPriority="66" w:unhideWhenUsed="0"/>
+    <w:lsdException w:name="Medium Grid 1 Accent 4" w:semiHidden="0" w:uiPriority="67" w:unhideWhenUsed="0"/>
+    <w:lsdException w:name="Medium Grid 2 Accent 4" w:semiHidden="0" w:uiPriority="68" w:unhideWhenUsed="0"/>
+    <w:lsdException w:name="Medium Grid 3 Accent 4" w:semiHidden="0" w:uiPriority="69" w:unhideWhenUsed="0"/>
+    <w:lsdException w:name="Dark List Accent 4" w:semiHidden="0" w:uiPriority="70" w:unhideWhenUsed="0"/>
+    <w:lsdException w:name="Colorful Shading Accent 4" w:semiHidden="0" w:uiPriority="71" w:unhideWhenUsed="0"/>
+    <w:lsdException w:name="Colorful List Accent 4" w:semiHidden="0" w:uiPriority="72" w:unhideWhenUsed="0"/>
+    <w:lsdException w:name="Colorful Grid Accent 4" w:semiHidden="0" w:uiPriority="73" w:unhideWhenUsed="0"/>
+    <w:lsdException w:name="Light Shading Accent 5" w:semiHidden="0" w:uiPriority="60" w:unhideWhenUsed="0"/>
+    <w:lsdException w:name="Light List Accent 5" w:semiHidden="0" w:uiPriority="61" w:unhideWhenUsed="0"/>
+    <w:lsdException w:name="Light Grid Accent 5" w:semiHidden="0" w:uiPriority="62" w:unhideWhenUsed="0"/>
+    <w:lsdException w:name="Medium Shading 1 Accent 5" w:semiHidden="0" w:uiPriority="63" w:unhideWhenUsed="0"/>
+    <w:lsdException w:name="Medium Shading 2 Accent 5" w:semiHidden="0" w:uiPriority="64" w:unhideWhenUsed="0"/>
+    <w:lsdException w:name="Medium List 1 Accent 5" w:semiHidden="0" w:uiPriority="65" w:unhideWhenUsed="0"/>
+    <w:lsdException w:name="Medium List 2 Accent 5" w:semiHidden="0" w:uiPriority="66" w:unhideWhenUsed="0"/>
+    <w:lsdException w:name="Medium Grid 1 Accent 5" w:semiHidden="0" w:uiPriority="67" w:unhideWhenUsed="0"/>
+    <w:lsdException w:name="Medium Grid 2 Accent 5" w:semiHidden="0" w:uiPriority="68" w:unhideWhenUsed="0"/>
+    <w:lsdException w:name="Medium Grid 3 Accent 5" w:semiHidden="0" w:uiPriority="69" w:unhideWhenUsed="0"/>
+    <w:lsdException w:name="Dark List Accent 5" w:semiHidden="0" w:uiPriority="70" w:unhideWhenUsed="0"/>
+    <w:lsdException w:name="Colorful Shading Accent 5" w:semiHidden="0" w:uiPriority="71" w:unhideWhenUsed="0"/>
+    <w:lsdException w:name="Colorful List Accent 5" w:semiHidden="0" w:uiPriority="72" w:unhideWhenUsed="0"/>
+    <w:lsdException w:name="Colorful Grid Accent 5" w:semiHidden="0" w:uiPriority="73" w:unhideWhenUsed="0"/>
+    <w:lsdException w:name="Light Shading Accent 6" w:semiHidden="0" w:uiPriority="60" w:unhideWhenUsed="0"/>
+    <w:lsdException w:name="Light List Accent 6" w:semiHidden="0" w:uiPriority="61" w:unhideWhenUsed="0"/>
+    <w:lsdException w:name="Light Grid Accent 6" w:semiHidden="0" w:uiPriority="62" w:unhideWhenUsed="0"/>
+    <w:lsdException w:name="Medium Shading 1 Accent 6" w:semiHidden="0" w:uiPriority="63" w:unhideWhenUsed="0"/>
+    <w:lsdException w:name="Medium Shading 2 Accent 6" w:semiHidden="0" w:uiPriority="64" w:unhideWhenUsed="0"/>
+    <w:lsdException w:name="Medium List 1 Accent 6" w:semiHidden="0" w:uiPriority="65" w:unhideWhenUsed="0"/>
+    <w:lsdException w:name="Medium List 2 Accent 6" w:semiHidden="0" w:uiPriority="66" w:unhideWhenUsed="0"/>
+    <w:lsdException w:name="Medium Grid 1 Accent 6" w:semiHidden="0" w:uiPriority="67" w:unhideWhenUsed="0"/>
+    <w:lsdException w:name="Medium Grid 2 Accent 6" w:semiHidden="0" w:uiPriority="68" w:unhideWhenUsed="0"/>
+    <w:lsdException w:name="Medium Grid 3 Accent 6" w:semiHidden="0" w:uiPriority="69" w:unhideWhenUsed="0"/>
+    <w:lsdException w:name="Dark List Accent 6" w:semiHidden="0" w:uiPriority="70" w:unhideWhenUsed="0"/>
+    <w:lsdException w:name="Colorful Shading Accent 6" w:semiHidden="0" w:uiPriority="71" w:unhideWhenUsed="0"/>
+    <w:lsdException w:name="Colorful List Accent 6" w:semiHidden="0" w:uiPriority="72" w:unhideWhenUsed="0"/>
+    <w:lsdException w:name="Colorful Grid Accent 6" w:semiHidden="0" w:uiPriority="73" w:unhideWhenUsed="0"/>
+    <w:lsdException w:name="Subtle Emphasis" w:semiHidden="0" w:uiPriority="19" w:unhideWhenUsed="0" w:qFormat="1"/>
+    <w:lsdException w:name="Intense Emphasis" w:semiHidden="0" w:uiPriority="21" w:unhideWhenUsed="0" w:qFormat="1"/>
+    <w:lsdException w:name="Subtle Reference" w:semiHidden="0" w:uiPriority="31" w:unhideWhenUsed="0" w:qFormat="1"/>
+    <w:lsdException w:name="Intense Reference" w:semiHidden="0" w:uiPriority="32" w:unhideWhenUsed="0" w:qFormat="1"/>
+    <w:lsdException w:name="Book Title" w:semiHidden="0" w:uiPriority="33" w:unhideWhenUsed="0" w:qFormat="1"/>
+    <w:lsdException w:name="Bibliography" w:uiPriority="37"/>
+    <w:lsdException w:name="TOC Heading" w:uiPriority="39" w:qFormat="1"/>
+  </w:latentStyles>
+  <w:style w:type="paragraph" w:default="1" w:styleId="Normal">
+    <w:name w:val="Normal"/>
+    <w:qFormat/>
+  </w:style>
+  <w:style w:type="character" w:default="1" w:styleId="DefaultParagraphFont">
+    <w:name w:val="Default Paragraph Font"/>
+    <w:uiPriority w:val="1"/>
+    <w:semiHidden/>
+    <w:unhideWhenUsed/>
+  </w:style>
+  <w:style w:type="table" w:default="1" w:styleId="TableNormal">
+    <w:name w:val="Normal Table"/>
+    <w:uiPriority w:val="99"/>
+    <w:semiHidden/>
+    <w:unhideWhenUsed/>
+    <w:tblPr>
+      <w:tblInd w:w="0" w:type="dxa"/>
+      <w:tblCellMar>
+        <w:top w:w="0" w:type="dxa"/>
+        <w:left w:w="108" w:type="dxa"/>
+        <w:bottom w:w="0" w:type="dxa"/>
+        <w:right w:w="108" w:type="dxa"/>
+      </w:tblCellMar>
+    </w:tblPr>
+  </w:style>
+  <w:style w:type="numbering" w:default="1" w:styleId="NoList">
+    <w:name w:val="No List"/>
+    <w:uiPriority w:val="99"/>
+    <w:semiHidden/>
+    <w:unhideWhenUsed/>
+  </w:style>
+</w:styles>
+</file>
+
 <file path=word/glossary/document.xml><?xml version="1.0" encoding="utf-8"?>
-<w:glossaryDocument xmlns:ve="http://schemas.openxmlformats.org/markup-compatibility/2006" xmlns:o="urn:schemas-microsoft-com:office:office" xmlns:r="http://schemas.openxmlformats.org/officeDocument/2006/relationships" xmlns:m="http://schemas.openxmlformats.org/officeDocument/2006/math" xmlns:v="urn:schemas-microsoft-com:vml" xmlns:wp="http://schemas.openxmlformats.org/drawingml/2006/wordprocessingDrawing" xmlns:w10="urn:schemas-microsoft-com:office:word" xmlns:w="http://schemas.openxmlformats.org/wordprocessingml/2006/main" xmlns:wne="http://schemas.microsoft.com/office/word/2006/wordml">
-  <w:docParts>
-    <w:docPart>
-      <w:docPartPr>
-        <w:name w:val="0363882340A941909BA1CD2322C58C0D"/>
-        <w:category>
-          <w:name w:val="General"/>
-          <w:gallery w:val="placeholder"/>
-        </w:category>
-        <w:types>
-          <w:type w:val="bbPlcHdr"/>
-        </w:types>
-        <w:behaviors>
-          <w:behavior w:val="content"/>
-        </w:behaviors>
-        <w:guid w:val="{32CE4A97-54A9-4327-8EA8-E2B5E6883BB8}"/>
-      </w:docPartPr>
-      <w:docPartBody>
-        <w:p>
-          <w:pPr>
-            <w:pStyle w:val="0363882340A941909BA1CD2322C58C0D"/>
-          </w:pPr>
-          <w:r>
-            <w:rPr>
-              <w:rFonts w:asciiTheme="majorHAnsi" w:eastAsiaTheme="majorEastAsia" w:hAnsiTheme="majorHAnsi" w:cstheme="majorBidi"/>
-              <w:sz w:val="72"/>
-              <w:szCs w:val="72"/>
-            </w:rPr>
-            <w:t>[Type the document title]</w:t>
-          </w:r>
-        </w:p>
-      </w:docPartBody>
-    </w:docPart>
-  </w:docParts>
-</w:glossaryDocument>
+<w:glossaryDocument xmlns:wpc="http://schemas.microsoft.com/office/word/2010/wordprocessingCanvas" xmlns:mc="http://schemas.openxmlformats.org/markup-compatibility/2006" xmlns:o="urn:schemas-microsoft-com:office:office" xmlns:r="http://schemas.openxmlformats.org/officeDocument/2006/relationships" xmlns:m="http://schemas.openxmlformats.org/officeDocument/2006/math" xmlns:v="urn:schemas-microsoft-com:vml" xmlns:wp14="http://schemas.microsoft.com/office/word/2010/wordprocessingDrawing" xmlns:wp="http://schemas.openxmlformats.org/drawingml/2006/wordprocessingDrawing" xmlns:w10="urn:schemas-microsoft-com:office:word" xmlns:w="http://schemas.openxmlformats.org/wordprocessingml/2006/main" xmlns:w14="http://schemas.microsoft.com/office/word/2010/wordml" xmlns:wpg="http://schemas.microsoft.com/office/word/2010/wordprocessingGroup" xmlns:wpi="http://schemas.microsoft.com/office/word/2010/wordprocessingInk" xmlns:wne="http://schemas.microsoft.com/office/word/2006/wordml" xmlns:wps="http://schemas.microsoft.com/office/word/2010/wordprocessingShape" mc:Ignorable="w14 wp14"/>
 </file>
 
 <file path=word/glossary/fontTable.xml><?xml version="1.0" encoding="utf-8"?>
-<w:fonts xmlns:r="http://schemas.openxmlformats.org/officeDocument/2006/relationships" xmlns:w="http://schemas.openxmlformats.org/wordprocessingml/2006/main">
+<w:fonts xmlns:mc="http://schemas.openxmlformats.org/markup-compatibility/2006" xmlns:r="http://schemas.openxmlformats.org/officeDocument/2006/relationships" xmlns:w="http://schemas.openxmlformats.org/wordprocessingml/2006/main" xmlns:w14="http://schemas.microsoft.com/office/word/2010/wordml" mc:Ignorable="w14">
   <w:font w:name="Symbol">
     <w:panose1 w:val="05050102010706020507"/>
     <w:charset w:val="02"/>
@@ -6230,21 +6451,23 @@
     <w:charset w:val="00"/>
     <w:family w:val="roman"/>
     <w:pitch w:val="variable"/>
-    <w:sig w:usb0="A00002EF" w:usb1="4000004B" w:usb2="00000000" w:usb3="00000000" w:csb0="0000019F" w:csb1="00000000"/>
+    <w:sig w:usb0="E00002FF" w:usb1="400004FF" w:usb2="00000000" w:usb3="00000000" w:csb0="0000019F" w:csb1="00000000"/>
   </w:font>
 </w:fonts>
 </file>
 
 <file path=word/glossary/settings.xml><?xml version="1.0" encoding="utf-8"?>
-<w:settings xmlns:o="urn:schemas-microsoft-com:office:office" xmlns:r="http://schemas.openxmlformats.org/officeDocument/2006/relationships" xmlns:m="http://schemas.openxmlformats.org/officeDocument/2006/math" xmlns:v="urn:schemas-microsoft-com:vml" xmlns:w10="urn:schemas-microsoft-com:office:word" xmlns:w="http://schemas.openxmlformats.org/wordprocessingml/2006/main" xmlns:sl="http://schemas.openxmlformats.org/schemaLibrary/2006/main">
+<w:settings xmlns:mc="http://schemas.openxmlformats.org/markup-compatibility/2006" xmlns:o="urn:schemas-microsoft-com:office:office" xmlns:r="http://schemas.openxmlformats.org/officeDocument/2006/relationships" xmlns:m="http://schemas.openxmlformats.org/officeDocument/2006/math" xmlns:v="urn:schemas-microsoft-com:vml" xmlns:w10="urn:schemas-microsoft-com:office:word" xmlns:w="http://schemas.openxmlformats.org/wordprocessingml/2006/main" xmlns:w14="http://schemas.microsoft.com/office/word/2010/wordml" xmlns:sl="http://schemas.openxmlformats.org/schemaLibrary/2006/main" mc:Ignorable="w14">
   <w:view w:val="normal"/>
   <w:defaultTabStop w:val="720"/>
   <w:characterSpacingControl w:val="doNotCompress"/>
   <w:compat>
     <w:useFELayout/>
+    <w:compatSetting w:name="compatibilityMode" w:uri="http://schemas.microsoft.com/office/word" w:val="12"/>
   </w:compat>
   <w:rsids>
     <w:rsidRoot w:val="00E72361"/>
+    <w:rsid w:val="002A564A"/>
     <w:rsid w:val="00347583"/>
     <w:rsid w:val="003B18C4"/>
     <w:rsid w:val="00DF0010"/>
@@ -6256,7 +6479,7 @@
     <m:mathFont m:val="Cambria Math"/>
     <m:brkBin m:val="before"/>
     <m:brkBinSub m:val="--"/>
-    <m:smallFrac m:val="off"/>
+    <m:smallFrac m:val="0"/>
     <m:dispDef/>
     <m:lMargin m:val="0"/>
     <m:rMargin m:val="0"/>
@@ -6273,7 +6496,7 @@
 </file>
 
 <file path=word/glossary/styles.xml><?xml version="1.0" encoding="utf-8"?>
-<w:styles xmlns:r="http://schemas.openxmlformats.org/officeDocument/2006/relationships" xmlns:w="http://schemas.openxmlformats.org/wordprocessingml/2006/main">
+<w:styles xmlns:mc="http://schemas.openxmlformats.org/markup-compatibility/2006" xmlns:r="http://schemas.openxmlformats.org/officeDocument/2006/relationships" xmlns:w="http://schemas.openxmlformats.org/wordprocessingml/2006/main" xmlns:w14="http://schemas.microsoft.com/office/word/2010/wordml" mc:Ignorable="w14">
   <w:docDefaults>
     <w:rPrDefault>
       <w:rPr>
@@ -6444,7 +6667,6 @@
     <w:uiPriority w:val="99"/>
     <w:semiHidden/>
     <w:unhideWhenUsed/>
-    <w:qFormat/>
     <w:tblPr>
       <w:tblInd w:w="0" w:type="dxa"/>
       <w:tblCellMar>
@@ -6590,8 +6812,198 @@
 </w:styles>
 </file>
 
+<file path=word/glossary/stylesWithEffects.xml><?xml version="1.0" encoding="utf-8"?>
+<w:styles xmlns:wpc="http://schemas.microsoft.com/office/word/2010/wordprocessingCanvas" xmlns:mc="http://schemas.openxmlformats.org/markup-compatibility/2006" xmlns:o="urn:schemas-microsoft-com:office:office" xmlns:r="http://schemas.openxmlformats.org/officeDocument/2006/relationships" xmlns:m="http://schemas.openxmlformats.org/officeDocument/2006/math" xmlns:v="urn:schemas-microsoft-com:vml" xmlns:wp14="http://schemas.microsoft.com/office/word/2010/wordprocessingDrawing" xmlns:wp="http://schemas.openxmlformats.org/drawingml/2006/wordprocessingDrawing" xmlns:w10="urn:schemas-microsoft-com:office:word" xmlns:w="http://schemas.openxmlformats.org/wordprocessingml/2006/main" xmlns:w14="http://schemas.microsoft.com/office/word/2010/wordml" xmlns:wpg="http://schemas.microsoft.com/office/word/2010/wordprocessingGroup" xmlns:wpi="http://schemas.microsoft.com/office/word/2010/wordprocessingInk" xmlns:wne="http://schemas.microsoft.com/office/word/2006/wordml" xmlns:wps="http://schemas.microsoft.com/office/word/2010/wordprocessingShape" mc:Ignorable="w14 wp14">
+  <w:docDefaults>
+    <w:rPrDefault>
+      <w:rPr>
+        <w:rFonts w:asciiTheme="minorHAnsi" w:eastAsiaTheme="minorEastAsia" w:hAnsiTheme="minorHAnsi" w:cstheme="minorBidi"/>
+        <w:sz w:val="22"/>
+        <w:szCs w:val="22"/>
+        <w:lang w:val="en-US" w:eastAsia="en-US" w:bidi="ar-SA"/>
+      </w:rPr>
+    </w:rPrDefault>
+    <w:pPrDefault>
+      <w:pPr>
+        <w:spacing w:after="200" w:line="276" w:lineRule="auto"/>
+      </w:pPr>
+    </w:pPrDefault>
+  </w:docDefaults>
+  <w:latentStyles w:defLockedState="0" w:defUIPriority="99" w:defSemiHidden="1" w:defUnhideWhenUsed="1" w:defQFormat="0" w:count="267">
+    <w:lsdException w:name="Normal" w:semiHidden="0" w:uiPriority="0" w:unhideWhenUsed="0" w:qFormat="1"/>
+    <w:lsdException w:name="heading 1" w:semiHidden="0" w:uiPriority="9" w:unhideWhenUsed="0" w:qFormat="1"/>
+    <w:lsdException w:name="heading 2" w:uiPriority="9" w:qFormat="1"/>
+    <w:lsdException w:name="heading 3" w:uiPriority="9" w:qFormat="1"/>
+    <w:lsdException w:name="heading 4" w:uiPriority="9" w:qFormat="1"/>
+    <w:lsdException w:name="heading 5" w:uiPriority="9" w:qFormat="1"/>
+    <w:lsdException w:name="heading 6" w:uiPriority="9" w:qFormat="1"/>
+    <w:lsdException w:name="heading 7" w:uiPriority="9" w:qFormat="1"/>
+    <w:lsdException w:name="heading 8" w:uiPriority="9" w:qFormat="1"/>
+    <w:lsdException w:name="heading 9" w:uiPriority="9" w:qFormat="1"/>
+    <w:lsdException w:name="toc 1" w:uiPriority="39"/>
+    <w:lsdException w:name="toc 2" w:uiPriority="39"/>
+    <w:lsdException w:name="toc 3" w:uiPriority="39"/>
+    <w:lsdException w:name="toc 4" w:uiPriority="39"/>
+    <w:lsdException w:name="toc 5" w:uiPriority="39"/>
+    <w:lsdException w:name="toc 6" w:uiPriority="39"/>
+    <w:lsdException w:name="toc 7" w:uiPriority="39"/>
+    <w:lsdException w:name="toc 8" w:uiPriority="39"/>
+    <w:lsdException w:name="toc 9" w:uiPriority="39"/>
+    <w:lsdException w:name="caption" w:uiPriority="35" w:qFormat="1"/>
+    <w:lsdException w:name="Title" w:semiHidden="0" w:uiPriority="10" w:unhideWhenUsed="0" w:qFormat="1"/>
+    <w:lsdException w:name="Default Paragraph Font" w:uiPriority="1"/>
+    <w:lsdException w:name="Subtitle" w:semiHidden="0" w:uiPriority="11" w:unhideWhenUsed="0" w:qFormat="1"/>
+    <w:lsdException w:name="Strong" w:semiHidden="0" w:uiPriority="22" w:unhideWhenUsed="0" w:qFormat="1"/>
+    <w:lsdException w:name="Emphasis" w:semiHidden="0" w:uiPriority="20" w:unhideWhenUsed="0" w:qFormat="1"/>
+    <w:lsdException w:name="Table Grid" w:semiHidden="0" w:uiPriority="59" w:unhideWhenUsed="0"/>
+    <w:lsdException w:name="Placeholder Text" w:unhideWhenUsed="0"/>
+    <w:lsdException w:name="No Spacing" w:semiHidden="0" w:uiPriority="1" w:unhideWhenUsed="0" w:qFormat="1"/>
+    <w:lsdException w:name="Light Shading" w:semiHidden="0" w:uiPriority="60" w:unhideWhenUsed="0"/>
+    <w:lsdException w:name="Light List" w:semiHidden="0" w:uiPriority="61" w:unhideWhenUsed="0"/>
+    <w:lsdException w:name="Light Grid" w:semiHidden="0" w:uiPriority="62" w:unhideWhenUsed="0"/>
+    <w:lsdException w:name="Medium Shading 1" w:semiHidden="0" w:uiPriority="63" w:unhideWhenUsed="0"/>
+    <w:lsdException w:name="Medium Shading 2" w:semiHidden="0" w:uiPriority="64" w:unhideWhenUsed="0"/>
+    <w:lsdException w:name="Medium List 1" w:semiHidden="0" w:uiPriority="65" w:unhideWhenUsed="0"/>
+    <w:lsdException w:name="Medium List 2" w:semiHidden="0" w:uiPriority="66" w:unhideWhenUsed="0"/>
+    <w:lsdException w:name="Medium Grid 1" w:semiHidden="0" w:uiPriority="67" w:unhideWhenUsed="0"/>
+    <w:lsdException w:name="Medium Grid 2" w:semiHidden="0" w:uiPriority="68" w:unhideWhenUsed="0"/>
+    <w:lsdException w:name="Medium Grid 3" w:semiHidden="0" w:uiPriority="69" w:unhideWhenUsed="0"/>
+    <w:lsdException w:name="Dark List" w:semiHidden="0" w:uiPriority="70" w:unhideWhenUsed="0"/>
+    <w:lsdException w:name="Colorful Shading" w:semiHidden="0" w:uiPriority="71" w:unhideWhenUsed="0"/>
+    <w:lsdException w:name="Colorful List" w:semiHidden="0" w:uiPriority="72" w:unhideWhenUsed="0"/>
+    <w:lsdException w:name="Colorful Grid" w:semiHidden="0" w:uiPriority="73" w:unhideWhenUsed="0"/>
+    <w:lsdException w:name="Light Shading Accent 1" w:semiHidden="0" w:uiPriority="60" w:unhideWhenUsed="0"/>
+    <w:lsdException w:name="Light List Accent 1" w:semiHidden="0" w:uiPriority="61" w:unhideWhenUsed="0"/>
+    <w:lsdException w:name="Light Grid Accent 1" w:semiHidden="0" w:uiPriority="62" w:unhideWhenUsed="0"/>
+    <w:lsdException w:name="Medium Shading 1 Accent 1" w:semiHidden="0" w:uiPriority="63" w:unhideWhenUsed="0"/>
+    <w:lsdException w:name="Medium Shading 2 Accent 1" w:semiHidden="0" w:uiPriority="64" w:unhideWhenUsed="0"/>
+    <w:lsdException w:name="Medium List 1 Accent 1" w:semiHidden="0" w:uiPriority="65" w:unhideWhenUsed="0"/>
+    <w:lsdException w:name="Revision" w:unhideWhenUsed="0"/>
+    <w:lsdException w:name="List Paragraph" w:semiHidden="0" w:uiPriority="34" w:unhideWhenUsed="0" w:qFormat="1"/>
+    <w:lsdException w:name="Quote" w:semiHidden="0" w:uiPriority="29" w:unhideWhenUsed="0" w:qFormat="1"/>
+    <w:lsdException w:name="Intense Quote" w:semiHidden="0" w:uiPriority="30" w:unhideWhenUsed="0" w:qFormat="1"/>
+    <w:lsdException w:name="Medium List 2 Accent 1" w:semiHidden="0" w:uiPriority="66" w:unhideWhenUsed="0"/>
+    <w:lsdException w:name="Medium Grid 1 Accent 1" w:semiHidden="0" w:uiPriority="67" w:unhideWhenUsed="0"/>
+    <w:lsdException w:name="Medium Grid 2 Accent 1" w:semiHidden="0" w:uiPriority="68" w:unhideWhenUsed="0"/>
+    <w:lsdException w:name="Medium Grid 3 Accent 1" w:semiHidden="0" w:uiPriority="69" w:unhideWhenUsed="0"/>
+    <w:lsdException w:name="Dark List Accent 1" w:semiHidden="0" w:uiPriority="70" w:unhideWhenUsed="0"/>
+    <w:lsdException w:name="Colorful Shading Accent 1" w:semiHidden="0" w:uiPriority="71" w:unhideWhenUsed="0"/>
+    <w:lsdException w:name="Colorful List Accent 1" w:semiHidden="0" w:uiPriority="72" w:unhideWhenUsed="0"/>
+    <w:lsdException w:name="Colorful Grid Accent 1" w:semiHidden="0" w:uiPriority="73" w:unhideWhenUsed="0"/>
+    <w:lsdException w:name="Light Shading Accent 2" w:semiHidden="0" w:uiPriority="60" w:unhideWhenUsed="0"/>
+    <w:lsdException w:name="Light List Accent 2" w:semiHidden="0" w:uiPriority="61" w:unhideWhenUsed="0"/>
+    <w:lsdException w:name="Light Grid Accent 2" w:semiHidden="0" w:uiPriority="62" w:unhideWhenUsed="0"/>
+    <w:lsdException w:name="Medium Shading 1 Accent 2" w:semiHidden="0" w:uiPriority="63" w:unhideWhenUsed="0"/>
+    <w:lsdException w:name="Medium Shading 2 Accent 2" w:semiHidden="0" w:uiPriority="64" w:unhideWhenUsed="0"/>
+    <w:lsdException w:name="Medium List 1 Accent 2" w:semiHidden="0" w:uiPriority="65" w:unhideWhenUsed="0"/>
+    <w:lsdException w:name="Medium List 2 Accent 2" w:semiHidden="0" w:uiPriority="66" w:unhideWhenUsed="0"/>
+    <w:lsdException w:name="Medium Grid 1 Accent 2" w:semiHidden="0" w:uiPriority="67" w:unhideWhenUsed="0"/>
+    <w:lsdException w:name="Medium Grid 2 Accent 2" w:semiHidden="0" w:uiPriority="68" w:unhideWhenUsed="0"/>
+    <w:lsdException w:name="Medium Grid 3 Accent 2" w:semiHidden="0" w:uiPriority="69" w:unhideWhenUsed="0"/>
+    <w:lsdException w:name="Dark List Accent 2" w:semiHidden="0" w:uiPriority="70" w:unhideWhenUsed="0"/>
+    <w:lsdException w:name="Colorful Shading Accent 2" w:semiHidden="0" w:uiPriority="71" w:unhideWhenUsed="0"/>
+    <w:lsdException w:name="Colorful List Accent 2" w:semiHidden="0" w:uiPriority="72" w:unhideWhenUsed="0"/>
+    <w:lsdException w:name="Colorful Grid Accent 2" w:semiHidden="0" w:uiPriority="73" w:unhideWhenUsed="0"/>
+    <w:lsdException w:name="Light Shading Accent 3" w:semiHidden="0" w:uiPriority="60" w:unhideWhenUsed="0"/>
+    <w:lsdException w:name="Light List Accent 3" w:semiHidden="0" w:uiPriority="61" w:unhideWhenUsed="0"/>
+    <w:lsdException w:name="Light Grid Accent 3" w:semiHidden="0" w:uiPriority="62" w:unhideWhenUsed="0"/>
+    <w:lsdException w:name="Medium Shading 1 Accent 3" w:semiHidden="0" w:uiPriority="63" w:unhideWhenUsed="0"/>
+    <w:lsdException w:name="Medium Shading 2 Accent 3" w:semiHidden="0" w:uiPriority="64" w:unhideWhenUsed="0"/>
+    <w:lsdException w:name="Medium List 1 Accent 3" w:semiHidden="0" w:uiPriority="65" w:unhideWhenUsed="0"/>
+    <w:lsdException w:name="Medium List 2 Accent 3" w:semiHidden="0" w:uiPriority="66" w:unhideWhenUsed="0"/>
+    <w:lsdException w:name="Medium Grid 1 Accent 3" w:semiHidden="0" w:uiPriority="67" w:unhideWhenUsed="0"/>
+    <w:lsdException w:name="Medium Grid 2 Accent 3" w:semiHidden="0" w:uiPriority="68" w:unhideWhenUsed="0"/>
+    <w:lsdException w:name="Medium Grid 3 Accent 3" w:semiHidden="0" w:uiPriority="69" w:unhideWhenUsed="0"/>
+    <w:lsdException w:name="Dark List Accent 3" w:semiHidden="0" w:uiPriority="70" w:unhideWhenUsed="0"/>
+    <w:lsdException w:name="Colorful Shading Accent 3" w:semiHidden="0" w:uiPriority="71" w:unhideWhenUsed="0"/>
+    <w:lsdException w:name="Colorful List Accent 3" w:semiHidden="0" w:uiPriority="72" w:unhideWhenUsed="0"/>
+    <w:lsdException w:name="Colorful Grid Accent 3" w:semiHidden="0" w:uiPriority="73" w:unhideWhenUsed="0"/>
+    <w:lsdException w:name="Light Shading Accent 4" w:semiHidden="0" w:uiPriority="60" w:unhideWhenUsed="0"/>
+    <w:lsdException w:name="Light List Accent 4" w:semiHidden="0" w:uiPriority="61" w:unhideWhenUsed="0"/>
+    <w:lsdException w:name="Light Grid Accent 4" w:semiHidden="0" w:uiPriority="62" w:unhideWhenUsed="0"/>
+    <w:lsdException w:name="Medium Shading 1 Accent 4" w:semiHidden="0" w:uiPriority="63" w:unhideWhenUsed="0"/>
+    <w:lsdException w:name="Medium Shading 2 Accent 4" w:semiHidden="0" w:uiPriority="64" w:unhideWhenUsed="0"/>
+    <w:lsdException w:name="Medium List 1 Accent 4" w:semiHidden="0" w:uiPriority="65" w:unhideWhenUsed="0"/>
+    <w:lsdException w:name="Medium List 2 Accent 4" w:semiHidden="0" w:uiPriority="66" w:unhideWhenUsed="0"/>
+    <w:lsdException w:name="Medium Grid 1 Accent 4" w:semiHidden="0" w:uiPriority="67" w:unhideWhenUsed="0"/>
+    <w:lsdException w:name="Medium Grid 2 Accent 4" w:semiHidden="0" w:uiPriority="68" w:unhideWhenUsed="0"/>
+    <w:lsdException w:name="Medium Grid 3 Accent 4" w:semiHidden="0" w:uiPriority="69" w:unhideWhenUsed="0"/>
+    <w:lsdException w:name="Dark List Accent 4" w:semiHidden="0" w:uiPriority="70" w:unhideWhenUsed="0"/>
+    <w:lsdException w:name="Colorful Shading Accent 4" w:semiHidden="0" w:uiPriority="71" w:unhideWhenUsed="0"/>
+    <w:lsdException w:name="Colorful List Accent 4" w:semiHidden="0" w:uiPriority="72" w:unhideWhenUsed="0"/>
+    <w:lsdException w:name="Colorful Grid Accent 4" w:semiHidden="0" w:uiPriority="73" w:unhideWhenUsed="0"/>
+    <w:lsdException w:name="Light Shading Accent 5" w:semiHidden="0" w:uiPriority="60" w:unhideWhenUsed="0"/>
+    <w:lsdException w:name="Light List Accent 5" w:semiHidden="0" w:uiPriority="61" w:unhideWhenUsed="0"/>
+    <w:lsdException w:name="Light Grid Accent 5" w:semiHidden="0" w:uiPriority="62" w:unhideWhenUsed="0"/>
+    <w:lsdException w:name="Medium Shading 1 Accent 5" w:semiHidden="0" w:uiPriority="63" w:unhideWhenUsed="0"/>
+    <w:lsdException w:name="Medium Shading 2 Accent 5" w:semiHidden="0" w:uiPriority="64" w:unhideWhenUsed="0"/>
+    <w:lsdException w:name="Medium List 1 Accent 5" w:semiHidden="0" w:uiPriority="65" w:unhideWhenUsed="0"/>
+    <w:lsdException w:name="Medium List 2 Accent 5" w:semiHidden="0" w:uiPriority="66" w:unhideWhenUsed="0"/>
+    <w:lsdException w:name="Medium Grid 1 Accent 5" w:semiHidden="0" w:uiPriority="67" w:unhideWhenUsed="0"/>
+    <w:lsdException w:name="Medium Grid 2 Accent 5" w:semiHidden="0" w:uiPriority="68" w:unhideWhenUsed="0"/>
+    <w:lsdException w:name="Medium Grid 3 Accent 5" w:semiHidden="0" w:uiPriority="69" w:unhideWhenUsed="0"/>
+    <w:lsdException w:name="Dark List Accent 5" w:semiHidden="0" w:uiPriority="70" w:unhideWhenUsed="0"/>
+    <w:lsdException w:name="Colorful Shading Accent 5" w:semiHidden="0" w:uiPriority="71" w:unhideWhenUsed="0"/>
+    <w:lsdException w:name="Colorful List Accent 5" w:semiHidden="0" w:uiPriority="72" w:unhideWhenUsed="0"/>
+    <w:lsdException w:name="Colorful Grid Accent 5" w:semiHidden="0" w:uiPriority="73" w:unhideWhenUsed="0"/>
+    <w:lsdException w:name="Light Shading Accent 6" w:semiHidden="0" w:uiPriority="60" w:unhideWhenUsed="0"/>
+    <w:lsdException w:name="Light List Accent 6" w:semiHidden="0" w:uiPriority="61" w:unhideWhenUsed="0"/>
+    <w:lsdException w:name="Light Grid Accent 6" w:semiHidden="0" w:uiPriority="62" w:unhideWhenUsed="0"/>
+    <w:lsdException w:name="Medium Shading 1 Accent 6" w:semiHidden="0" w:uiPriority="63" w:unhideWhenUsed="0"/>
+    <w:lsdException w:name="Medium Shading 2 Accent 6" w:semiHidden="0" w:uiPriority="64" w:unhideWhenUsed="0"/>
+    <w:lsdException w:name="Medium List 1 Accent 6" w:semiHidden="0" w:uiPriority="65" w:unhideWhenUsed="0"/>
+    <w:lsdException w:name="Medium List 2 Accent 6" w:semiHidden="0" w:uiPriority="66" w:unhideWhenUsed="0"/>
+    <w:lsdException w:name="Medium Grid 1 Accent 6" w:semiHidden="0" w:uiPriority="67" w:unhideWhenUsed="0"/>
+    <w:lsdException w:name="Medium Grid 2 Accent 6" w:semiHidden="0" w:uiPriority="68" w:unhideWhenUsed="0"/>
+    <w:lsdException w:name="Medium Grid 3 Accent 6" w:semiHidden="0" w:uiPriority="69" w:unhideWhenUsed="0"/>
+    <w:lsdException w:name="Dark List Accent 6" w:semiHidden="0" w:uiPriority="70" w:unhideWhenUsed="0"/>
+    <w:lsdException w:name="Colorful Shading Accent 6" w:semiHidden="0" w:uiPriority="71" w:unhideWhenUsed="0"/>
+    <w:lsdException w:name="Colorful List Accent 6" w:semiHidden="0" w:uiPriority="72" w:unhideWhenUsed="0"/>
+    <w:lsdException w:name="Colorful Grid Accent 6" w:semiHidden="0" w:uiPriority="73" w:unhideWhenUsed="0"/>
+    <w:lsdException w:name="Subtle Emphasis" w:semiHidden="0" w:uiPriority="19" w:unhideWhenUsed="0" w:qFormat="1"/>
+    <w:lsdException w:name="Intense Emphasis" w:semiHidden="0" w:uiPriority="21" w:unhideWhenUsed="0" w:qFormat="1"/>
+    <w:lsdException w:name="Subtle Reference" w:semiHidden="0" w:uiPriority="31" w:unhideWhenUsed="0" w:qFormat="1"/>
+    <w:lsdException w:name="Intense Reference" w:semiHidden="0" w:uiPriority="32" w:unhideWhenUsed="0" w:qFormat="1"/>
+    <w:lsdException w:name="Book Title" w:semiHidden="0" w:uiPriority="33" w:unhideWhenUsed="0" w:qFormat="1"/>
+    <w:lsdException w:name="Bibliography" w:uiPriority="37"/>
+    <w:lsdException w:name="TOC Heading" w:uiPriority="39" w:qFormat="1"/>
+  </w:latentStyles>
+  <w:style w:type="paragraph" w:default="1" w:styleId="Normal">
+    <w:name w:val="Normal"/>
+    <w:qFormat/>
+  </w:style>
+  <w:style w:type="character" w:default="1" w:styleId="DefaultParagraphFont">
+    <w:name w:val="Default Paragraph Font"/>
+    <w:uiPriority w:val="1"/>
+    <w:semiHidden/>
+    <w:unhideWhenUsed/>
+  </w:style>
+  <w:style w:type="table" w:default="1" w:styleId="TableNormal">
+    <w:name w:val="Normal Table"/>
+    <w:uiPriority w:val="99"/>
+    <w:semiHidden/>
+    <w:unhideWhenUsed/>
+    <w:tblPr>
+      <w:tblInd w:w="0" w:type="dxa"/>
+      <w:tblCellMar>
+        <w:top w:w="0" w:type="dxa"/>
+        <w:left w:w="108" w:type="dxa"/>
+        <w:bottom w:w="0" w:type="dxa"/>
+        <w:right w:w="108" w:type="dxa"/>
+      </w:tblCellMar>
+    </w:tblPr>
+  </w:style>
+  <w:style w:type="numbering" w:default="1" w:styleId="NoList">
+    <w:name w:val="No List"/>
+    <w:uiPriority w:val="99"/>
+    <w:semiHidden/>
+    <w:unhideWhenUsed/>
+  </w:style>
+</w:styles>
+</file>
+
 <file path=word/glossary/webSettings.xml><?xml version="1.0" encoding="utf-8"?>
-<w:webSettings xmlns:r="http://schemas.openxmlformats.org/officeDocument/2006/relationships" xmlns:w="http://schemas.openxmlformats.org/wordprocessingml/2006/main">
+<w:webSettings xmlns:mc="http://schemas.openxmlformats.org/markup-compatibility/2006" xmlns:r="http://schemas.openxmlformats.org/officeDocument/2006/relationships" xmlns:w="http://schemas.openxmlformats.org/wordprocessingml/2006/main" xmlns:w14="http://schemas.microsoft.com/office/word/2010/wordml" mc:Ignorable="w14">
   <w:optimizeForBrowser/>
 </w:webSettings>
 </file>
@@ -6903,7 +7315,7 @@
 </file>
 
 <file path=customXml/itemProps2.xml><?xml version="1.0" encoding="utf-8"?>
-<ds:datastoreItem xmlns:ds="http://schemas.openxmlformats.org/officeDocument/2006/customXml" ds:itemID="{364DAD0E-5914-42AA-B681-475B1A736787}">
+<ds:datastoreItem xmlns:ds="http://schemas.openxmlformats.org/officeDocument/2006/customXml" ds:itemID="{2A8E8269-CF31-443C-99C5-9A0E5D66FD39}">
   <ds:schemaRefs>
     <ds:schemaRef ds:uri="http://schemas.openxmlformats.org/officeDocument/2006/bibliography"/>
   </ds:schemaRefs>

</xml_diff>